<commit_message>
ta 4 + 5.0
</commit_message>
<xml_diff>
--- a/StoryArt.docx
+++ b/StoryArt.docx
@@ -813,214 +813,6 @@
           <w:szCs w:val="28"/>
         </w:rPr>
         <w:t>4. Problem Definition</w:t>
-      </w:r>
-    </w:p>
-    <w:p>
-      <w:pPr>
-        <w:rPr>
-          <w:rFonts w:ascii="Times New Roman" w:hAnsi="Times New Roman" w:cs="Times New Roman"/>
-          <w:b/>
-          <w:sz w:val="28"/>
-          <w:szCs w:val="28"/>
-        </w:rPr>
-      </w:pPr>
-      <w:r>
-        <w:rPr>
-          <w:rFonts w:ascii="Times New Roman" w:hAnsi="Times New Roman" w:cs="Times New Roman"/>
-          <w:b/>
-          <w:sz w:val="28"/>
-          <w:szCs w:val="28"/>
-        </w:rPr>
-        <w:t>5. Proposed Solution</w:t>
-      </w:r>
-    </w:p>
-    <w:p>
-      <w:pPr>
-        <w:rPr>
-          <w:rFonts w:ascii="Times New Roman" w:hAnsi="Times New Roman" w:cs="Times New Roman"/>
-          <w:b/>
-          <w:sz w:val="24"/>
-          <w:szCs w:val="24"/>
-        </w:rPr>
-      </w:pPr>
-      <w:r>
-        <w:rPr>
-          <w:rFonts w:ascii="Times New Roman" w:hAnsi="Times New Roman" w:cs="Times New Roman"/>
-          <w:b/>
-          <w:sz w:val="24"/>
-          <w:szCs w:val="24"/>
-        </w:rPr>
-        <w:t>5.1. Feature functions</w:t>
-      </w:r>
-    </w:p>
-    <w:p>
-      <w:pPr>
-        <w:pStyle w:val="ListParagraph"/>
-        <w:numPr>
-          <w:ilvl w:val="0"/>
-          <w:numId w:val="1"/>
-        </w:numPr>
-        <w:rPr>
-          <w:rFonts w:ascii="Times New Roman" w:hAnsi="Times New Roman" w:cs="Times New Roman"/>
-          <w:sz w:val="24"/>
-          <w:szCs w:val="24"/>
-        </w:rPr>
-      </w:pPr>
-      <w:r>
-        <w:rPr>
-          <w:rFonts w:ascii="Times New Roman" w:hAnsi="Times New Roman" w:cs="Times New Roman"/>
-          <w:sz w:val="24"/>
-          <w:szCs w:val="24"/>
-        </w:rPr>
-        <w:t>Provide tools to generate/create story.</w:t>
-      </w:r>
-    </w:p>
-    <w:p>
-      <w:pPr>
-        <w:pStyle w:val="ListParagraph"/>
-        <w:numPr>
-          <w:ilvl w:val="0"/>
-          <w:numId w:val="1"/>
-        </w:numPr>
-        <w:rPr>
-          <w:rFonts w:ascii="Times New Roman" w:hAnsi="Times New Roman" w:cs="Times New Roman"/>
-          <w:sz w:val="24"/>
-          <w:szCs w:val="24"/>
-        </w:rPr>
-      </w:pPr>
-      <w:r>
-        <w:rPr>
-          <w:rFonts w:ascii="Times New Roman" w:hAnsi="Times New Roman" w:cs="Times New Roman"/>
-          <w:sz w:val="24"/>
-          <w:szCs w:val="24"/>
-        </w:rPr>
-        <w:t>Search/suggest stories</w:t>
-      </w:r>
-      <w:r>
-        <w:rPr>
-          <w:rFonts w:ascii="Times New Roman" w:hAnsi="Times New Roman" w:cs="Times New Roman"/>
-          <w:sz w:val="24"/>
-          <w:szCs w:val="24"/>
-        </w:rPr>
-        <w:t>.</w:t>
-      </w:r>
-    </w:p>
-    <w:p>
-      <w:pPr>
-        <w:pStyle w:val="ListParagraph"/>
-        <w:numPr>
-          <w:ilvl w:val="0"/>
-          <w:numId w:val="1"/>
-        </w:numPr>
-        <w:rPr>
-          <w:rFonts w:ascii="Times New Roman" w:hAnsi="Times New Roman" w:cs="Times New Roman"/>
-          <w:sz w:val="24"/>
-          <w:szCs w:val="24"/>
-        </w:rPr>
-      </w:pPr>
-      <w:r>
-        <w:rPr>
-          <w:rFonts w:ascii="Times New Roman" w:hAnsi="Times New Roman" w:cs="Times New Roman"/>
-          <w:sz w:val="24"/>
-          <w:szCs w:val="24"/>
-        </w:rPr>
-        <w:t>View/interact stories</w:t>
-      </w:r>
-      <w:r>
-        <w:rPr>
-          <w:rFonts w:ascii="Times New Roman" w:hAnsi="Times New Roman" w:cs="Times New Roman"/>
-          <w:sz w:val="24"/>
-          <w:szCs w:val="24"/>
-        </w:rPr>
-        <w:t>.</w:t>
-      </w:r>
-    </w:p>
-    <w:p>
-      <w:pPr>
-        <w:pStyle w:val="ListParagraph"/>
-        <w:numPr>
-          <w:ilvl w:val="0"/>
-          <w:numId w:val="1"/>
-        </w:numPr>
-        <w:rPr>
-          <w:rFonts w:ascii="Times New Roman" w:hAnsi="Times New Roman" w:cs="Times New Roman"/>
-          <w:sz w:val="24"/>
-          <w:szCs w:val="24"/>
-        </w:rPr>
-      </w:pPr>
-      <w:r>
-        <w:rPr>
-          <w:rFonts w:ascii="Times New Roman" w:hAnsi="Times New Roman" w:cs="Times New Roman"/>
-          <w:sz w:val="24"/>
-          <w:szCs w:val="24"/>
-        </w:rPr>
-        <w:t>Manage stories</w:t>
-      </w:r>
-      <w:r>
-        <w:rPr>
-          <w:rFonts w:ascii="Times New Roman" w:hAnsi="Times New Roman" w:cs="Times New Roman"/>
-          <w:sz w:val="24"/>
-          <w:szCs w:val="24"/>
-        </w:rPr>
-        <w:t>.</w:t>
-      </w:r>
-    </w:p>
-    <w:p>
-      <w:pPr>
-        <w:pStyle w:val="ListParagraph"/>
-        <w:numPr>
-          <w:ilvl w:val="0"/>
-          <w:numId w:val="1"/>
-        </w:numPr>
-        <w:rPr>
-          <w:rFonts w:ascii="Times New Roman" w:hAnsi="Times New Roman" w:cs="Times New Roman"/>
-          <w:sz w:val="24"/>
-          <w:szCs w:val="24"/>
-        </w:rPr>
-      </w:pPr>
-      <w:r>
-        <w:rPr>
-          <w:rFonts w:ascii="Times New Roman" w:hAnsi="Times New Roman" w:cs="Times New Roman"/>
-          <w:sz w:val="24"/>
-          <w:szCs w:val="24"/>
-        </w:rPr>
-        <w:t>Rate stories</w:t>
-      </w:r>
-      <w:r>
-        <w:rPr>
-          <w:rFonts w:ascii="Times New Roman" w:hAnsi="Times New Roman" w:cs="Times New Roman"/>
-          <w:sz w:val="24"/>
-          <w:szCs w:val="24"/>
-        </w:rPr>
-        <w:t>.</w:t>
-      </w:r>
-    </w:p>
-    <w:p>
-      <w:pPr>
-        <w:rPr>
-          <w:rFonts w:ascii="Times New Roman" w:eastAsia="Cambria" w:hAnsi="Times New Roman" w:cs="Times New Roman"/>
-          <w:b/>
-          <w:sz w:val="24"/>
-          <w:szCs w:val="24"/>
-        </w:rPr>
-      </w:pPr>
-      <w:r>
-        <w:rPr>
-          <w:rFonts w:ascii="Times New Roman" w:hAnsi="Times New Roman" w:cs="Times New Roman"/>
-          <w:b/>
-          <w:sz w:val="24"/>
-          <w:szCs w:val="24"/>
-        </w:rPr>
-        <w:t xml:space="preserve">5.2. </w:t>
-      </w:r>
-      <w:r>
-        <w:rPr>
-          <w:rFonts w:ascii="Times New Roman" w:eastAsia="Cambria" w:hAnsi="Times New Roman" w:cs="Times New Roman"/>
-          <w:b/>
-          <w:sz w:val="24"/>
-          <w:szCs w:val="24"/>
-        </w:rPr>
-        <w:t>Advantages and disadvantages</w:t>
       </w:r>
     </w:p>
     <w:p>
@@ -1045,6 +837,357 @@
           <w:rFonts w:ascii="Cambria" w:eastAsia="Cambria" w:hAnsi="Cambria" w:cs="Cambria"/>
           <w:color w:val="000000"/>
         </w:rPr>
+        <w:t xml:space="preserve">Below are the disadvantages of the current situation:  </w:t>
+      </w:r>
+    </w:p>
+    <w:p>
+      <w:pPr>
+        <w:numPr>
+          <w:ilvl w:val="0"/>
+          <w:numId w:val="5"/>
+        </w:numPr>
+        <w:pBdr>
+          <w:top w:val="nil"/>
+          <w:left w:val="nil"/>
+          <w:bottom w:val="nil"/>
+          <w:right w:val="nil"/>
+          <w:between w:val="nil"/>
+        </w:pBdr>
+        <w:spacing w:before="160" w:line="259" w:lineRule="auto"/>
+        <w:ind w:left="1350"/>
+        <w:jc w:val="both"/>
+        <w:rPr>
+          <w:rFonts w:ascii="Cambria" w:eastAsia="Cambria" w:hAnsi="Cambria" w:cs="Cambria"/>
+          <w:color w:val="000000"/>
+        </w:rPr>
+      </w:pPr>
+      <w:r>
+        <w:rPr>
+          <w:rFonts w:ascii="Cambria" w:eastAsia="Cambria" w:hAnsi="Cambria" w:cs="Cambria"/>
+          <w:color w:val="000000"/>
+        </w:rPr>
+        <w:t>Lack of meaningful contents: Internet is filled by boring contents and many of these wasted our time.</w:t>
+      </w:r>
+    </w:p>
+    <w:p>
+      <w:pPr>
+        <w:numPr>
+          <w:ilvl w:val="0"/>
+          <w:numId w:val="5"/>
+        </w:numPr>
+        <w:pBdr>
+          <w:top w:val="nil"/>
+          <w:left w:val="nil"/>
+          <w:bottom w:val="nil"/>
+          <w:right w:val="nil"/>
+          <w:between w:val="nil"/>
+        </w:pBdr>
+        <w:spacing w:before="160" w:line="259" w:lineRule="auto"/>
+        <w:ind w:left="1350"/>
+        <w:jc w:val="both"/>
+        <w:rPr>
+          <w:rFonts w:ascii="Cambria" w:eastAsia="Cambria" w:hAnsi="Cambria" w:cs="Cambria"/>
+          <w:color w:val="000000"/>
+        </w:rPr>
+      </w:pPr>
+      <w:r>
+        <w:rPr>
+          <w:rFonts w:ascii="Cambria" w:eastAsia="Cambria" w:hAnsi="Cambria" w:cs="Cambria"/>
+          <w:color w:val="000000"/>
+        </w:rPr>
+        <w:t>No interaction between visitor an</w:t>
+      </w:r>
+      <w:r>
+        <w:rPr>
+          <w:rFonts w:ascii="Cambria" w:eastAsia="Cambria" w:hAnsi="Cambria" w:cs="Cambria"/>
+          <w:color w:val="000000"/>
+        </w:rPr>
+        <w:t>d story: Visitor usually read stories composed by an author from start to end without interactions or deflect the story line. It makes the story became normally and boring.</w:t>
+      </w:r>
+    </w:p>
+    <w:p>
+      <w:pPr>
+        <w:numPr>
+          <w:ilvl w:val="0"/>
+          <w:numId w:val="5"/>
+        </w:numPr>
+        <w:pBdr>
+          <w:top w:val="nil"/>
+          <w:left w:val="nil"/>
+          <w:bottom w:val="nil"/>
+          <w:right w:val="nil"/>
+          <w:between w:val="nil"/>
+        </w:pBdr>
+        <w:spacing w:before="160" w:line="259" w:lineRule="auto"/>
+        <w:ind w:left="1350"/>
+        <w:jc w:val="both"/>
+        <w:rPr>
+          <w:rFonts w:ascii="Cambria" w:eastAsia="Cambria" w:hAnsi="Cambria" w:cs="Cambria"/>
+          <w:color w:val="000000"/>
+        </w:rPr>
+      </w:pPr>
+      <w:r>
+        <w:rPr>
+          <w:rFonts w:ascii="Cambria" w:eastAsia="Cambria" w:hAnsi="Cambria" w:cs="Cambria"/>
+          <w:color w:val="000000"/>
+        </w:rPr>
+        <w:t>Low-educational contents: Children isn’t touch much by these online stories.</w:t>
+      </w:r>
+    </w:p>
+    <w:p>
+      <w:pPr>
+        <w:numPr>
+          <w:ilvl w:val="0"/>
+          <w:numId w:val="5"/>
+        </w:numPr>
+        <w:pBdr>
+          <w:top w:val="nil"/>
+          <w:left w:val="nil"/>
+          <w:bottom w:val="nil"/>
+          <w:right w:val="nil"/>
+          <w:between w:val="nil"/>
+        </w:pBdr>
+        <w:spacing w:before="160" w:line="259" w:lineRule="auto"/>
+        <w:ind w:left="1350"/>
+        <w:jc w:val="both"/>
+        <w:rPr>
+          <w:rFonts w:ascii="Cambria" w:eastAsia="Cambria" w:hAnsi="Cambria" w:cs="Cambria"/>
+          <w:color w:val="000000"/>
+        </w:rPr>
+      </w:pPr>
+      <w:r>
+        <w:rPr>
+          <w:rFonts w:ascii="Cambria" w:eastAsia="Cambria" w:hAnsi="Cambria" w:cs="Cambria"/>
+          <w:color w:val="000000"/>
+        </w:rPr>
+        <w:t>Need of high quality marketing content: People are bother and even uncomfortable by dozens of advertisements per day in a website.</w:t>
+      </w:r>
+    </w:p>
+    <w:p>
+      <w:pPr>
+        <w:rPr>
+          <w:rFonts w:ascii="Times New Roman" w:hAnsi="Times New Roman" w:cs="Times New Roman"/>
+          <w:b/>
+          <w:sz w:val="28"/>
+          <w:szCs w:val="28"/>
+        </w:rPr>
+      </w:pPr>
+      <w:bookmarkStart w:id="0" w:name="_GoBack"/>
+      <w:bookmarkEnd w:id="0"/>
+      <w:r>
+        <w:rPr>
+          <w:rFonts w:ascii="Times New Roman" w:hAnsi="Times New Roman" w:cs="Times New Roman"/>
+          <w:b/>
+          <w:sz w:val="28"/>
+          <w:szCs w:val="28"/>
+        </w:rPr>
+        <w:t>5. Proposed Solution</w:t>
+      </w:r>
+    </w:p>
+    <w:p>
+      <w:pPr>
+        <w:pBdr>
+          <w:top w:val="nil"/>
+          <w:left w:val="nil"/>
+          <w:bottom w:val="nil"/>
+          <w:right w:val="nil"/>
+          <w:between w:val="nil"/>
+        </w:pBdr>
+        <w:spacing w:before="160"/>
+        <w:ind w:firstLine="720"/>
+        <w:jc w:val="both"/>
+        <w:rPr>
+          <w:rFonts w:ascii="Cambria" w:eastAsia="Cambria" w:hAnsi="Cambria" w:cs="Cambria"/>
+          <w:color w:val="000000"/>
+        </w:rPr>
+      </w:pPr>
+      <w:r>
+        <w:rPr>
+          <w:rFonts w:ascii="Cambria" w:eastAsia="Cambria" w:hAnsi="Cambria" w:cs="Cambria"/>
+          <w:color w:val="000000"/>
+        </w:rPr>
+        <w:t xml:space="preserve">Our solution is web and mobile application named “Story Art”. It assists composer to post their story, advertisement or even game in a convenient and reliable place to make visitor relaxed and marketing their products. </w:t>
+      </w:r>
+    </w:p>
+    <w:p>
+      <w:pPr>
+        <w:rPr>
+          <w:rFonts w:ascii="Times New Roman" w:hAnsi="Times New Roman" w:cs="Times New Roman"/>
+          <w:b/>
+          <w:sz w:val="24"/>
+          <w:szCs w:val="24"/>
+        </w:rPr>
+      </w:pPr>
+      <w:r>
+        <w:rPr>
+          <w:rFonts w:ascii="Times New Roman" w:hAnsi="Times New Roman" w:cs="Times New Roman"/>
+          <w:b/>
+          <w:sz w:val="24"/>
+          <w:szCs w:val="24"/>
+        </w:rPr>
+        <w:t>5.1. Feature functions</w:t>
+      </w:r>
+    </w:p>
+    <w:p>
+      <w:pPr>
+        <w:pStyle w:val="ListParagraph"/>
+        <w:numPr>
+          <w:ilvl w:val="0"/>
+          <w:numId w:val="1"/>
+        </w:numPr>
+        <w:rPr>
+          <w:rFonts w:ascii="Times New Roman" w:hAnsi="Times New Roman" w:cs="Times New Roman"/>
+          <w:sz w:val="24"/>
+          <w:szCs w:val="24"/>
+        </w:rPr>
+      </w:pPr>
+      <w:r>
+        <w:rPr>
+          <w:rFonts w:ascii="Times New Roman" w:hAnsi="Times New Roman" w:cs="Times New Roman"/>
+          <w:sz w:val="24"/>
+          <w:szCs w:val="24"/>
+        </w:rPr>
+        <w:t>Provide tools to generate/create story.</w:t>
+      </w:r>
+    </w:p>
+    <w:p>
+      <w:pPr>
+        <w:pStyle w:val="ListParagraph"/>
+        <w:numPr>
+          <w:ilvl w:val="0"/>
+          <w:numId w:val="1"/>
+        </w:numPr>
+        <w:rPr>
+          <w:rFonts w:ascii="Times New Roman" w:hAnsi="Times New Roman" w:cs="Times New Roman"/>
+          <w:sz w:val="24"/>
+          <w:szCs w:val="24"/>
+        </w:rPr>
+      </w:pPr>
+      <w:r>
+        <w:rPr>
+          <w:rFonts w:ascii="Times New Roman" w:hAnsi="Times New Roman" w:cs="Times New Roman"/>
+          <w:sz w:val="24"/>
+          <w:szCs w:val="24"/>
+        </w:rPr>
+        <w:t>Search/suggest stories.</w:t>
+      </w:r>
+    </w:p>
+    <w:p>
+      <w:pPr>
+        <w:pStyle w:val="ListParagraph"/>
+        <w:numPr>
+          <w:ilvl w:val="0"/>
+          <w:numId w:val="1"/>
+        </w:numPr>
+        <w:rPr>
+          <w:rFonts w:ascii="Times New Roman" w:hAnsi="Times New Roman" w:cs="Times New Roman"/>
+          <w:sz w:val="24"/>
+          <w:szCs w:val="24"/>
+        </w:rPr>
+      </w:pPr>
+      <w:r>
+        <w:rPr>
+          <w:rFonts w:ascii="Times New Roman" w:hAnsi="Times New Roman" w:cs="Times New Roman"/>
+          <w:sz w:val="24"/>
+          <w:szCs w:val="24"/>
+        </w:rPr>
+        <w:t>View/interact stories.</w:t>
+      </w:r>
+    </w:p>
+    <w:p>
+      <w:pPr>
+        <w:pStyle w:val="ListParagraph"/>
+        <w:numPr>
+          <w:ilvl w:val="0"/>
+          <w:numId w:val="1"/>
+        </w:numPr>
+        <w:rPr>
+          <w:rFonts w:ascii="Times New Roman" w:hAnsi="Times New Roman" w:cs="Times New Roman"/>
+          <w:sz w:val="24"/>
+          <w:szCs w:val="24"/>
+        </w:rPr>
+      </w:pPr>
+      <w:r>
+        <w:rPr>
+          <w:rFonts w:ascii="Times New Roman" w:hAnsi="Times New Roman" w:cs="Times New Roman"/>
+          <w:sz w:val="24"/>
+          <w:szCs w:val="24"/>
+        </w:rPr>
+        <w:t>Manage stories.</w:t>
+      </w:r>
+    </w:p>
+    <w:p>
+      <w:pPr>
+        <w:pStyle w:val="ListParagraph"/>
+        <w:numPr>
+          <w:ilvl w:val="0"/>
+          <w:numId w:val="1"/>
+        </w:numPr>
+        <w:rPr>
+          <w:rFonts w:ascii="Times New Roman" w:hAnsi="Times New Roman" w:cs="Times New Roman"/>
+          <w:sz w:val="24"/>
+          <w:szCs w:val="24"/>
+        </w:rPr>
+      </w:pPr>
+      <w:r>
+        <w:rPr>
+          <w:rFonts w:ascii="Times New Roman" w:hAnsi="Times New Roman" w:cs="Times New Roman"/>
+          <w:sz w:val="24"/>
+          <w:szCs w:val="24"/>
+        </w:rPr>
+        <w:t>Rate stories.</w:t>
+      </w:r>
+    </w:p>
+    <w:p>
+      <w:pPr>
+        <w:rPr>
+          <w:rFonts w:ascii="Times New Roman" w:eastAsia="Cambria" w:hAnsi="Times New Roman" w:cs="Times New Roman"/>
+          <w:b/>
+          <w:sz w:val="24"/>
+          <w:szCs w:val="24"/>
+        </w:rPr>
+      </w:pPr>
+      <w:r>
+        <w:rPr>
+          <w:rFonts w:ascii="Times New Roman" w:hAnsi="Times New Roman" w:cs="Times New Roman"/>
+          <w:b/>
+          <w:sz w:val="24"/>
+          <w:szCs w:val="24"/>
+        </w:rPr>
+        <w:t xml:space="preserve">5.2. </w:t>
+      </w:r>
+      <w:r>
+        <w:rPr>
+          <w:rFonts w:ascii="Times New Roman" w:eastAsia="Cambria" w:hAnsi="Times New Roman" w:cs="Times New Roman"/>
+          <w:b/>
+          <w:sz w:val="24"/>
+          <w:szCs w:val="24"/>
+        </w:rPr>
+        <w:t>Advantages and disadvantages</w:t>
+      </w:r>
+    </w:p>
+    <w:p>
+      <w:pPr>
+        <w:pBdr>
+          <w:top w:val="nil"/>
+          <w:left w:val="nil"/>
+          <w:bottom w:val="nil"/>
+          <w:right w:val="nil"/>
+          <w:between w:val="nil"/>
+        </w:pBdr>
+        <w:spacing w:before="160"/>
+        <w:ind w:firstLine="720"/>
+        <w:jc w:val="both"/>
+        <w:rPr>
+          <w:rFonts w:ascii="Cambria" w:eastAsia="Cambria" w:hAnsi="Cambria" w:cs="Cambria"/>
+          <w:color w:val="000000"/>
+        </w:rPr>
+      </w:pPr>
+      <w:r>
+        <w:rPr>
+          <w:rFonts w:ascii="Cambria" w:eastAsia="Cambria" w:hAnsi="Cambria" w:cs="Cambria"/>
+          <w:color w:val="000000"/>
+        </w:rPr>
         <w:t xml:space="preserve">The advantages and disadvantages of the proposed solution: </w:t>
       </w:r>
     </w:p>
@@ -1115,8 +1258,6 @@
         </w:rPr>
         <w:t>Easy to search stories by category</w:t>
       </w:r>
-      <w:bookmarkStart w:id="0" w:name="_GoBack"/>
-      <w:bookmarkEnd w:id="0"/>
     </w:p>
     <w:p>
       <w:pPr>
@@ -1224,6 +1365,7 @@
           <w:szCs w:val="24"/>
           <w:shd w:val="clear" w:color="auto" w:fill="FFFFFF"/>
         </w:rPr>
+        <w:lastRenderedPageBreak/>
         <w:t>Do not m</w:t>
       </w:r>
       <w:r>
@@ -1495,7 +1637,6 @@
           <w:sz w:val="24"/>
           <w:szCs w:val="24"/>
         </w:rPr>
-        <w:lastRenderedPageBreak/>
         <w:tab/>
       </w:r>
       <w:r>
@@ -2343,6 +2484,119 @@
     </w:lvl>
   </w:abstractNum>
   <w:abstractNum w:abstractNumId="3" w15:restartNumberingAfterBreak="0">
+    <w:nsid w:val="793A037E"/>
+    <w:multiLevelType w:val="multilevel"/>
+    <w:tmpl w:val="75E8CF1E"/>
+    <w:lvl w:ilvl="0">
+      <w:start w:val="1"/>
+      <w:numFmt w:val="bullet"/>
+      <w:lvlText w:val="●"/>
+      <w:lvlJc w:val="left"/>
+      <w:pPr>
+        <w:ind w:left="1440" w:hanging="360"/>
+      </w:pPr>
+      <w:rPr>
+        <w:rFonts w:ascii="Noto Sans Symbols" w:eastAsia="Noto Sans Symbols" w:hAnsi="Noto Sans Symbols" w:cs="Noto Sans Symbols"/>
+      </w:rPr>
+    </w:lvl>
+    <w:lvl w:ilvl="1">
+      <w:start w:val="1"/>
+      <w:numFmt w:val="bullet"/>
+      <w:lvlText w:val="o"/>
+      <w:lvlJc w:val="left"/>
+      <w:pPr>
+        <w:ind w:left="2160" w:hanging="360"/>
+      </w:pPr>
+      <w:rPr>
+        <w:rFonts w:ascii="Courier New" w:eastAsia="Courier New" w:hAnsi="Courier New" w:cs="Courier New"/>
+      </w:rPr>
+    </w:lvl>
+    <w:lvl w:ilvl="2">
+      <w:start w:val="1"/>
+      <w:numFmt w:val="bullet"/>
+      <w:lvlText w:val="▪"/>
+      <w:lvlJc w:val="left"/>
+      <w:pPr>
+        <w:ind w:left="2880" w:hanging="360"/>
+      </w:pPr>
+      <w:rPr>
+        <w:rFonts w:ascii="Noto Sans Symbols" w:eastAsia="Noto Sans Symbols" w:hAnsi="Noto Sans Symbols" w:cs="Noto Sans Symbols"/>
+      </w:rPr>
+    </w:lvl>
+    <w:lvl w:ilvl="3">
+      <w:start w:val="1"/>
+      <w:numFmt w:val="bullet"/>
+      <w:lvlText w:val="●"/>
+      <w:lvlJc w:val="left"/>
+      <w:pPr>
+        <w:ind w:left="3600" w:hanging="360"/>
+      </w:pPr>
+      <w:rPr>
+        <w:rFonts w:ascii="Noto Sans Symbols" w:eastAsia="Noto Sans Symbols" w:hAnsi="Noto Sans Symbols" w:cs="Noto Sans Symbols"/>
+      </w:rPr>
+    </w:lvl>
+    <w:lvl w:ilvl="4">
+      <w:start w:val="1"/>
+      <w:numFmt w:val="bullet"/>
+      <w:lvlText w:val="o"/>
+      <w:lvlJc w:val="left"/>
+      <w:pPr>
+        <w:ind w:left="4320" w:hanging="360"/>
+      </w:pPr>
+      <w:rPr>
+        <w:rFonts w:ascii="Courier New" w:eastAsia="Courier New" w:hAnsi="Courier New" w:cs="Courier New"/>
+      </w:rPr>
+    </w:lvl>
+    <w:lvl w:ilvl="5">
+      <w:start w:val="1"/>
+      <w:numFmt w:val="bullet"/>
+      <w:lvlText w:val="▪"/>
+      <w:lvlJc w:val="left"/>
+      <w:pPr>
+        <w:ind w:left="5040" w:hanging="360"/>
+      </w:pPr>
+      <w:rPr>
+        <w:rFonts w:ascii="Noto Sans Symbols" w:eastAsia="Noto Sans Symbols" w:hAnsi="Noto Sans Symbols" w:cs="Noto Sans Symbols"/>
+      </w:rPr>
+    </w:lvl>
+    <w:lvl w:ilvl="6">
+      <w:start w:val="1"/>
+      <w:numFmt w:val="bullet"/>
+      <w:lvlText w:val="●"/>
+      <w:lvlJc w:val="left"/>
+      <w:pPr>
+        <w:ind w:left="5760" w:hanging="360"/>
+      </w:pPr>
+      <w:rPr>
+        <w:rFonts w:ascii="Noto Sans Symbols" w:eastAsia="Noto Sans Symbols" w:hAnsi="Noto Sans Symbols" w:cs="Noto Sans Symbols"/>
+      </w:rPr>
+    </w:lvl>
+    <w:lvl w:ilvl="7">
+      <w:start w:val="1"/>
+      <w:numFmt w:val="bullet"/>
+      <w:lvlText w:val="o"/>
+      <w:lvlJc w:val="left"/>
+      <w:pPr>
+        <w:ind w:left="6480" w:hanging="360"/>
+      </w:pPr>
+      <w:rPr>
+        <w:rFonts w:ascii="Courier New" w:eastAsia="Courier New" w:hAnsi="Courier New" w:cs="Courier New"/>
+      </w:rPr>
+    </w:lvl>
+    <w:lvl w:ilvl="8">
+      <w:start w:val="1"/>
+      <w:numFmt w:val="bullet"/>
+      <w:lvlText w:val="▪"/>
+      <w:lvlJc w:val="left"/>
+      <w:pPr>
+        <w:ind w:left="7200" w:hanging="360"/>
+      </w:pPr>
+      <w:rPr>
+        <w:rFonts w:ascii="Noto Sans Symbols" w:eastAsia="Noto Sans Symbols" w:hAnsi="Noto Sans Symbols" w:cs="Noto Sans Symbols"/>
+      </w:rPr>
+    </w:lvl>
+  </w:abstractNum>
+  <w:abstractNum w:abstractNumId="4" w15:restartNumberingAfterBreak="0">
     <w:nsid w:val="7AB846F1"/>
     <w:multiLevelType w:val="hybridMultilevel"/>
     <w:tmpl w:val="B672D4DC"/>
@@ -2459,13 +2713,16 @@
     <w:abstractNumId w:val="2"/>
   </w:num>
   <w:num w:numId="2">
-    <w:abstractNumId w:val="3"/>
+    <w:abstractNumId w:val="4"/>
   </w:num>
   <w:num w:numId="3">
     <w:abstractNumId w:val="0"/>
   </w:num>
   <w:num w:numId="4">
     <w:abstractNumId w:val="1"/>
+  </w:num>
+  <w:num w:numId="5">
+    <w:abstractNumId w:val="3"/>
   </w:num>
 </w:numbering>
 </file>
@@ -3780,7 +4037,7 @@
 </file>
 
 <file path=customXml/itemProps1.xml><?xml version="1.0" encoding="utf-8"?>
-<ds:datastoreItem xmlns:ds="http://schemas.openxmlformats.org/officeDocument/2006/customXml" ds:itemID="{D5ECCE80-4AF5-4D4C-888E-A1C12C53A9A6}">
+<ds:datastoreItem xmlns:ds="http://schemas.openxmlformats.org/officeDocument/2006/customXml" ds:itemID="{5BF55D79-5D48-4FFF-90E4-F53361A934DE}">
   <ds:schemaRefs>
     <ds:schemaRef ds:uri="http://schemas.openxmlformats.org/officeDocument/2006/bibliography"/>
   </ds:schemaRefs>

</xml_diff>

<commit_message>
add details to report 1
</commit_message>
<xml_diff>
--- a/StoryArt.docx
+++ b/StoryArt.docx
@@ -1,6 +1,6 @@
 
 <file path=word/document.xml><?xml version="1.0" encoding="utf-8"?>
-<w:document xmlns:wpc="http://schemas.microsoft.com/office/word/2010/wordprocessingCanvas" xmlns:cx="http://schemas.microsoft.com/office/drawing/2014/chartex" xmlns:cx1="http://schemas.microsoft.com/office/drawing/2015/9/8/chartex" xmlns:cx2="http://schemas.microsoft.com/office/drawing/2015/10/21/chartex" xmlns:cx3="http://schemas.microsoft.com/office/drawing/2016/5/9/chartex" xmlns:cx4="http://schemas.microsoft.com/office/drawing/2016/5/10/chartex" xmlns:cx5="http://schemas.microsoft.com/office/drawing/2016/5/11/chartex" xmlns:cx6="http://schemas.microsoft.com/office/drawing/2016/5/12/chartex" xmlns:cx7="http://schemas.microsoft.com/office/drawing/2016/5/13/chartex" xmlns:cx8="http://schemas.microsoft.com/office/drawing/2016/5/14/chartex" xmlns:mc="http://schemas.openxmlformats.org/markup-compatibility/2006" xmlns:aink="http://schemas.microsoft.com/office/drawing/2016/ink" xmlns:am3d="http://schemas.microsoft.com/office/drawing/2017/model3d" xmlns:o="urn:schemas-microsoft-com:office:office" xmlns:r="http://schemas.openxmlformats.org/officeDocument/2006/relationships" xmlns:m="http://schemas.openxmlformats.org/officeDocument/2006/math" xmlns:v="urn:schemas-microsoft-com:vml" xmlns:wp14="http://schemas.microsoft.com/office/word/2010/wordprocessingDrawing" xmlns:wp="http://schemas.openxmlformats.org/drawingml/2006/wordprocessingDrawing" xmlns:w10="urn:schemas-microsoft-com:office:word" xmlns:w="http://schemas.openxmlformats.org/wordprocessingml/2006/main" xmlns:w14="http://schemas.microsoft.com/office/word/2010/wordml" xmlns:w15="http://schemas.microsoft.com/office/word/2012/wordml" xmlns:w16cid="http://schemas.microsoft.com/office/word/2016/wordml/cid" xmlns:w16se="http://schemas.microsoft.com/office/word/2015/wordml/symex" xmlns:wpg="http://schemas.microsoft.com/office/word/2010/wordprocessingGroup" xmlns:wpi="http://schemas.microsoft.com/office/word/2010/wordprocessingInk" xmlns:wne="http://schemas.microsoft.com/office/word/2006/wordml" xmlns:wps="http://schemas.microsoft.com/office/word/2010/wordprocessingShape" mc:Ignorable="w14 w15 w16se w16cid wp14">
+<w:document xmlns:wpc="http://schemas.microsoft.com/office/word/2010/wordprocessingCanvas" xmlns:cx="http://schemas.microsoft.com/office/drawing/2014/chartex" xmlns:mc="http://schemas.openxmlformats.org/markup-compatibility/2006" xmlns:o="urn:schemas-microsoft-com:office:office" xmlns:r="http://schemas.openxmlformats.org/officeDocument/2006/relationships" xmlns:m="http://schemas.openxmlformats.org/officeDocument/2006/math" xmlns:v="urn:schemas-microsoft-com:vml" xmlns:wp14="http://schemas.microsoft.com/office/word/2010/wordprocessingDrawing" xmlns:wp="http://schemas.openxmlformats.org/drawingml/2006/wordprocessingDrawing" xmlns:w10="urn:schemas-microsoft-com:office:word" xmlns:w="http://schemas.openxmlformats.org/wordprocessingml/2006/main" xmlns:w14="http://schemas.microsoft.com/office/word/2010/wordml" xmlns:w15="http://schemas.microsoft.com/office/word/2012/wordml" xmlns:w16se="http://schemas.microsoft.com/office/word/2015/wordml/symex" xmlns:wpg="http://schemas.microsoft.com/office/word/2010/wordprocessingGroup" xmlns:wpi="http://schemas.microsoft.com/office/word/2010/wordprocessingInk" xmlns:wne="http://schemas.microsoft.com/office/word/2006/wordml" xmlns:wps="http://schemas.microsoft.com/office/word/2010/wordprocessingShape" mc:Ignorable="w14 w15 w16se wp14">
   <w:body>
     <w:p>
       <w:pPr>
@@ -284,6 +284,7 @@
         </w:rPr>
         <w:t xml:space="preserve">Project code: </w:t>
       </w:r>
+      <w:proofErr w:type="spellStart"/>
       <w:r>
         <w:rPr>
           <w:rFonts w:ascii="Times New Roman" w:eastAsia="Cambria" w:hAnsi="Times New Roman" w:cs="Times New Roman"/>
@@ -294,6 +295,7 @@
         </w:rPr>
         <w:t>StoryArt</w:t>
       </w:r>
+      <w:proofErr w:type="spellEnd"/>
     </w:p>
     <w:p>
       <w:pPr>
@@ -1445,7 +1447,7 @@
           <w:sz w:val="24"/>
           <w:szCs w:val="24"/>
         </w:rPr>
-        <w:t>Easy to create/generate stories.</w:t>
+        <w:t>Easy to search stories by category</w:t>
       </w:r>
     </w:p>
     <w:p>
@@ -1467,7 +1469,7 @@
           <w:sz w:val="24"/>
           <w:szCs w:val="24"/>
         </w:rPr>
-        <w:t>Easy to search stories by category</w:t>
+        <w:t>Provide the the creative ways for authors to generate the story. The authors can create their stories by their own way combining the screen, options, information, animation.</w:t>
       </w:r>
     </w:p>
     <w:p>
@@ -1521,7 +1523,65 @@
           <w:sz w:val="24"/>
           <w:szCs w:val="24"/>
         </w:rPr>
-        <w:t xml:space="preserve"> bring to user suitable stories</w:t>
+        <w:t xml:space="preserve"> </w:t>
+      </w:r>
+      <w:r>
+        <w:rPr>
+          <w:rFonts w:ascii="Times New Roman" w:hAnsi="Times New Roman" w:cs="Times New Roman"/>
+          <w:sz w:val="24"/>
+          <w:szCs w:val="24"/>
+        </w:rPr>
+        <w:t xml:space="preserve">can </w:t>
+      </w:r>
+      <w:r>
+        <w:rPr>
+          <w:rFonts w:ascii="Times New Roman" w:hAnsi="Times New Roman" w:cs="Times New Roman"/>
+          <w:sz w:val="24"/>
+          <w:szCs w:val="24"/>
+        </w:rPr>
+        <w:t>bring to user</w:t>
+      </w:r>
+      <w:r>
+        <w:rPr>
+          <w:rFonts w:ascii="Times New Roman" w:hAnsi="Times New Roman" w:cs="Times New Roman"/>
+          <w:sz w:val="24"/>
+          <w:szCs w:val="24"/>
+        </w:rPr>
+        <w:t xml:space="preserve"> many</w:t>
+      </w:r>
+      <w:r>
+        <w:rPr>
+          <w:rFonts w:ascii="Times New Roman" w:hAnsi="Times New Roman" w:cs="Times New Roman"/>
+          <w:sz w:val="24"/>
+          <w:szCs w:val="24"/>
+        </w:rPr>
+        <w:t xml:space="preserve"> suitable</w:t>
+      </w:r>
+      <w:r>
+        <w:rPr>
+          <w:rFonts w:ascii="Times New Roman" w:hAnsi="Times New Roman" w:cs="Times New Roman"/>
+          <w:sz w:val="24"/>
+          <w:szCs w:val="24"/>
+        </w:rPr>
+        <w:t>, inte</w:t>
+      </w:r>
+      <w:bookmarkStart w:id="0" w:name="_GoBack"/>
+      <w:bookmarkEnd w:id="0"/>
+      <w:r>
+        <w:rPr>
+          <w:rFonts w:ascii="Times New Roman" w:hAnsi="Times New Roman" w:cs="Times New Roman"/>
+          <w:sz w:val="24"/>
+          <w:szCs w:val="24"/>
+        </w:rPr>
+        <w:t>resting</w:t>
+      </w:r>
+      <w:r>
+        <w:rPr>
+          <w:rFonts w:ascii="Times New Roman" w:hAnsi="Times New Roman" w:cs="Times New Roman"/>
+          <w:sz w:val="24"/>
+          <w:szCs w:val="24"/>
+        </w:rPr>
+        <w:t xml:space="preserve"> stories</w:t>
       </w:r>
       <w:r>
         <w:rPr>
@@ -1551,8 +1611,198 @@
           <w:sz w:val="24"/>
           <w:szCs w:val="24"/>
         </w:rPr>
-        <w:t>Brings out a whole new way of reading stories.</w:t>
-      </w:r>
+        <w:t>Brings out a whole new experience</w:t>
+      </w:r>
+      <w:r>
+        <w:rPr>
+          <w:rFonts w:ascii="Times New Roman" w:hAnsi="Times New Roman" w:cs="Times New Roman"/>
+          <w:sz w:val="24"/>
+          <w:szCs w:val="24"/>
+        </w:rPr>
+        <w:t xml:space="preserve"> of reading stories</w:t>
+      </w:r>
+      <w:r>
+        <w:rPr>
+          <w:rFonts w:ascii="Times New Roman" w:hAnsi="Times New Roman" w:cs="Times New Roman"/>
+          <w:sz w:val="24"/>
+          <w:szCs w:val="24"/>
+        </w:rPr>
+        <w:t xml:space="preserve"> to end users</w:t>
+      </w:r>
+      <w:r>
+        <w:rPr>
+          <w:rFonts w:ascii="Times New Roman" w:hAnsi="Times New Roman" w:cs="Times New Roman"/>
+          <w:sz w:val="24"/>
+          <w:szCs w:val="24"/>
+        </w:rPr>
+        <w:t>.</w:t>
+      </w:r>
+      <w:r>
+        <w:rPr>
+          <w:rFonts w:ascii="Times New Roman" w:hAnsi="Times New Roman" w:cs="Times New Roman"/>
+          <w:sz w:val="24"/>
+          <w:szCs w:val="24"/>
+        </w:rPr>
+        <w:t xml:space="preserve"> Users will be interested in the storyline that lead them to surprise.</w:t>
+      </w:r>
+    </w:p>
+    <w:p>
+      <w:pPr>
+        <w:pStyle w:val="ListParagraph"/>
+        <w:numPr>
+          <w:ilvl w:val="0"/>
+          <w:numId w:val="3"/>
+        </w:numPr>
+        <w:rPr>
+          <w:rFonts w:ascii="Times New Roman" w:hAnsi="Times New Roman" w:cs="Times New Roman"/>
+          <w:sz w:val="24"/>
+          <w:szCs w:val="24"/>
+        </w:rPr>
+      </w:pPr>
+      <w:r>
+        <w:rPr>
+          <w:rFonts w:ascii="Times New Roman" w:hAnsi="Times New Roman" w:cs="Times New Roman"/>
+          <w:sz w:val="24"/>
+          <w:szCs w:val="24"/>
+        </w:rPr>
+        <w:t>A game can be created for the end users to play while reading the story.</w:t>
+      </w:r>
+    </w:p>
+    <w:p>
+      <w:pPr>
+        <w:pStyle w:val="ListParagraph"/>
+        <w:numPr>
+          <w:ilvl w:val="0"/>
+          <w:numId w:val="3"/>
+        </w:numPr>
+        <w:rPr>
+          <w:rFonts w:ascii="Times New Roman" w:hAnsi="Times New Roman" w:cs="Times New Roman"/>
+          <w:sz w:val="24"/>
+          <w:szCs w:val="24"/>
+        </w:rPr>
+      </w:pPr>
+      <w:r>
+        <w:rPr>
+          <w:rFonts w:ascii="Times New Roman" w:hAnsi="Times New Roman" w:cs="Times New Roman"/>
+          <w:sz w:val="24"/>
+          <w:szCs w:val="24"/>
+        </w:rPr>
+        <w:lastRenderedPageBreak/>
+        <w:t xml:space="preserve">The authors can bring their </w:t>
+      </w:r>
+      <w:r>
+        <w:rPr>
+          <w:rFonts w:ascii="Times New Roman" w:hAnsi="Times New Roman" w:cs="Times New Roman"/>
+          <w:sz w:val="24"/>
+          <w:szCs w:val="24"/>
+        </w:rPr>
+        <w:t xml:space="preserve">business </w:t>
+      </w:r>
+      <w:r>
+        <w:rPr>
+          <w:rFonts w:ascii="Times New Roman" w:hAnsi="Times New Roman" w:cs="Times New Roman"/>
+          <w:sz w:val="24"/>
+          <w:szCs w:val="24"/>
+        </w:rPr>
+        <w:t>brands to the stories for marketing purpose</w:t>
+      </w:r>
+      <w:r>
+        <w:rPr>
+          <w:rFonts w:ascii="Times New Roman" w:hAnsi="Times New Roman" w:cs="Times New Roman"/>
+          <w:sz w:val="24"/>
+          <w:szCs w:val="24"/>
+        </w:rPr>
+        <w:t xml:space="preserve"> so that their business can spread out to</w:t>
+      </w:r>
+      <w:r>
+        <w:rPr>
+          <w:rFonts w:ascii="Times New Roman" w:hAnsi="Times New Roman" w:cs="Times New Roman"/>
+          <w:sz w:val="24"/>
+          <w:szCs w:val="24"/>
+        </w:rPr>
+        <w:t xml:space="preserve"> customer</w:t>
+      </w:r>
+      <w:r>
+        <w:rPr>
+          <w:rFonts w:ascii="Times New Roman" w:hAnsi="Times New Roman" w:cs="Times New Roman"/>
+          <w:sz w:val="24"/>
+          <w:szCs w:val="24"/>
+        </w:rPr>
+        <w:t>s</w:t>
+      </w:r>
+      <w:r>
+        <w:rPr>
+          <w:rFonts w:ascii="Times New Roman" w:hAnsi="Times New Roman" w:cs="Times New Roman"/>
+          <w:sz w:val="24"/>
+          <w:szCs w:val="24"/>
+        </w:rPr>
+        <w:t xml:space="preserve"> easily and naturally</w:t>
+      </w:r>
+      <w:r>
+        <w:rPr>
+          <w:rFonts w:ascii="Times New Roman" w:hAnsi="Times New Roman" w:cs="Times New Roman"/>
+          <w:sz w:val="24"/>
+          <w:szCs w:val="24"/>
+        </w:rPr>
+        <w:t>.</w:t>
+      </w:r>
+      <w:r>
+        <w:rPr>
+          <w:rFonts w:ascii="Times New Roman" w:hAnsi="Times New Roman" w:cs="Times New Roman"/>
+          <w:sz w:val="24"/>
+          <w:szCs w:val="24"/>
+        </w:rPr>
+        <w:t xml:space="preserve"> </w:t>
+      </w:r>
+    </w:p>
+    <w:p>
+      <w:pPr>
+        <w:pStyle w:val="ListParagraph"/>
+        <w:numPr>
+          <w:ilvl w:val="0"/>
+          <w:numId w:val="3"/>
+        </w:numPr>
+        <w:rPr>
+          <w:rFonts w:ascii="Times New Roman" w:hAnsi="Times New Roman" w:cs="Times New Roman"/>
+          <w:sz w:val="24"/>
+          <w:szCs w:val="24"/>
+        </w:rPr>
+      </w:pPr>
+      <w:r>
+        <w:rPr>
+          <w:rFonts w:ascii="Times New Roman" w:hAnsi="Times New Roman" w:cs="Times New Roman"/>
+          <w:sz w:val="24"/>
+          <w:szCs w:val="24"/>
+        </w:rPr>
+        <w:t xml:space="preserve">Provide a channel for education: the website contains the stories that bring out the useful meaning to readers. They will learn a lot and enhance the knowledge </w:t>
+      </w:r>
+      <w:r>
+        <w:rPr>
+          <w:rFonts w:ascii="Times New Roman" w:hAnsi="Times New Roman" w:cs="Times New Roman"/>
+          <w:sz w:val="24"/>
+          <w:szCs w:val="24"/>
+        </w:rPr>
+        <w:t>by</w:t>
+      </w:r>
+      <w:r>
+        <w:rPr>
+          <w:rFonts w:ascii="Times New Roman" w:hAnsi="Times New Roman" w:cs="Times New Roman"/>
+          <w:sz w:val="24"/>
+          <w:szCs w:val="24"/>
+        </w:rPr>
+        <w:t xml:space="preserve"> reading the high-educational stories.   </w:t>
+      </w:r>
+    </w:p>
+    <w:p>
+      <w:pPr>
+        <w:pStyle w:val="ListParagraph"/>
+        <w:ind w:left="1800"/>
+        <w:rPr>
+          <w:rFonts w:ascii="Times New Roman" w:hAnsi="Times New Roman" w:cs="Times New Roman"/>
+          <w:sz w:val="24"/>
+          <w:szCs w:val="24"/>
+        </w:rPr>
+      </w:pPr>
     </w:p>
     <w:p>
       <w:pPr>
@@ -1622,8 +1872,71 @@
           <w:szCs w:val="24"/>
           <w:shd w:val="clear" w:color="auto" w:fill="FFFFFF"/>
         </w:rPr>
-        <w:lastRenderedPageBreak/>
-        <w:t>Do not check the content of users’ stories before publishing. The content will be check after system received users’ reports.</w:t>
+        <w:t>Do not check the content of users’ stories before publishing. The content will be check</w:t>
+      </w:r>
+      <w:r>
+        <w:rPr>
+          <w:rFonts w:ascii="Times New Roman" w:hAnsi="Times New Roman" w:cs="Times New Roman"/>
+          <w:color w:val="000000"/>
+          <w:sz w:val="24"/>
+          <w:szCs w:val="24"/>
+          <w:shd w:val="clear" w:color="auto" w:fill="FFFFFF"/>
+        </w:rPr>
+        <w:t>ed</w:t>
+      </w:r>
+      <w:r>
+        <w:rPr>
+          <w:rFonts w:ascii="Times New Roman" w:hAnsi="Times New Roman" w:cs="Times New Roman"/>
+          <w:color w:val="000000"/>
+          <w:sz w:val="24"/>
+          <w:szCs w:val="24"/>
+          <w:shd w:val="clear" w:color="auto" w:fill="FFFFFF"/>
+        </w:rPr>
+        <w:t xml:space="preserve"> after system received users’ reports.</w:t>
+      </w:r>
+    </w:p>
+    <w:p>
+      <w:pPr>
+        <w:pStyle w:val="ListParagraph"/>
+        <w:numPr>
+          <w:ilvl w:val="0"/>
+          <w:numId w:val="4"/>
+        </w:numPr>
+        <w:rPr>
+          <w:rFonts w:ascii="Times New Roman" w:hAnsi="Times New Roman" w:cs="Times New Roman"/>
+          <w:sz w:val="24"/>
+          <w:szCs w:val="24"/>
+        </w:rPr>
+      </w:pPr>
+      <w:r>
+        <w:rPr>
+          <w:rFonts w:ascii="Times New Roman" w:hAnsi="Times New Roman" w:cs="Times New Roman"/>
+          <w:sz w:val="24"/>
+          <w:szCs w:val="24"/>
+        </w:rPr>
+        <w:t>The format of creating the story may be complicated to authors because they have to generate the screen, information, animation along with the content they input.</w:t>
+      </w:r>
+    </w:p>
+    <w:p>
+      <w:pPr>
+        <w:pStyle w:val="ListParagraph"/>
+        <w:numPr>
+          <w:ilvl w:val="0"/>
+          <w:numId w:val="4"/>
+        </w:numPr>
+        <w:rPr>
+          <w:rFonts w:ascii="Times New Roman" w:hAnsi="Times New Roman" w:cs="Times New Roman"/>
+          <w:sz w:val="24"/>
+          <w:szCs w:val="24"/>
+        </w:rPr>
+      </w:pPr>
+      <w:r>
+        <w:rPr>
+          <w:rFonts w:ascii="Times New Roman" w:hAnsi="Times New Roman" w:cs="Times New Roman"/>
+          <w:sz w:val="24"/>
+          <w:szCs w:val="24"/>
+        </w:rPr>
+        <w:t>New users visit the website may not understand the idea of interactive storytelling, so the website need to serve the demo when users first come to website.</w:t>
       </w:r>
     </w:p>
     <w:p>
@@ -2021,8 +2334,6 @@
           <w:szCs w:val="24"/>
         </w:rPr>
       </w:pPr>
-      <w:bookmarkStart w:id="0" w:name="_GoBack"/>
-      <w:bookmarkEnd w:id="0"/>
       <w:r>
         <w:rPr>
           <w:rFonts w:ascii="Times New Roman" w:hAnsi="Times New Roman" w:cs="Times New Roman"/>
@@ -2150,6 +2461,7 @@
           <w:sz w:val="24"/>
           <w:szCs w:val="24"/>
         </w:rPr>
+        <w:lastRenderedPageBreak/>
         <w:t>Interact with the story while reading (select options, input information)</w:t>
       </w:r>
       <w:r>
@@ -2421,6 +2733,7 @@
                 <w:szCs w:val="24"/>
               </w:rPr>
             </w:pPr>
+            <w:proofErr w:type="spellStart"/>
             <w:r>
               <w:rPr>
                 <w:rFonts w:ascii="Times New Roman" w:hAnsi="Times New Roman" w:cs="Times New Roman"/>
@@ -2428,8 +2741,49 @@
                 <w:sz w:val="24"/>
                 <w:szCs w:val="24"/>
               </w:rPr>
-              <w:t>Nguyễn Duy Thanh</w:t>
+              <w:t>Nguyễn</w:t>
             </w:r>
+            <w:proofErr w:type="spellEnd"/>
+            <w:r>
+              <w:rPr>
+                <w:rFonts w:ascii="Times New Roman" w:hAnsi="Times New Roman" w:cs="Times New Roman"/>
+                <w:bCs/>
+                <w:sz w:val="24"/>
+                <w:szCs w:val="24"/>
+              </w:rPr>
+              <w:t xml:space="preserve"> </w:t>
+            </w:r>
+            <w:proofErr w:type="spellStart"/>
+            <w:r>
+              <w:rPr>
+                <w:rFonts w:ascii="Times New Roman" w:hAnsi="Times New Roman" w:cs="Times New Roman"/>
+                <w:bCs/>
+                <w:sz w:val="24"/>
+                <w:szCs w:val="24"/>
+              </w:rPr>
+              <w:t>Duy</w:t>
+            </w:r>
+            <w:proofErr w:type="spellEnd"/>
+            <w:r>
+              <w:rPr>
+                <w:rFonts w:ascii="Times New Roman" w:hAnsi="Times New Roman" w:cs="Times New Roman"/>
+                <w:bCs/>
+                <w:sz w:val="24"/>
+                <w:szCs w:val="24"/>
+              </w:rPr>
+              <w:t xml:space="preserve"> </w:t>
+            </w:r>
+            <w:proofErr w:type="spellStart"/>
+            <w:r>
+              <w:rPr>
+                <w:rFonts w:ascii="Times New Roman" w:hAnsi="Times New Roman" w:cs="Times New Roman"/>
+                <w:bCs/>
+                <w:sz w:val="24"/>
+                <w:szCs w:val="24"/>
+              </w:rPr>
+              <w:t>Thanh</w:t>
+            </w:r>
+            <w:proofErr w:type="spellEnd"/>
           </w:p>
         </w:tc>
         <w:tc>
@@ -2542,6 +2896,7 @@
                 <w:szCs w:val="24"/>
               </w:rPr>
             </w:pPr>
+            <w:proofErr w:type="spellStart"/>
             <w:r>
               <w:rPr>
                 <w:rFonts w:ascii="Times New Roman" w:hAnsi="Times New Roman" w:cs="Times New Roman"/>
@@ -2549,8 +2904,49 @@
                 <w:sz w:val="24"/>
                 <w:szCs w:val="24"/>
               </w:rPr>
-              <w:t>Bùi Đức Tài</w:t>
+              <w:t>Bùi</w:t>
             </w:r>
+            <w:proofErr w:type="spellEnd"/>
+            <w:r>
+              <w:rPr>
+                <w:rFonts w:ascii="Times New Roman" w:hAnsi="Times New Roman" w:cs="Times New Roman"/>
+                <w:bCs/>
+                <w:sz w:val="24"/>
+                <w:szCs w:val="24"/>
+              </w:rPr>
+              <w:t xml:space="preserve"> </w:t>
+            </w:r>
+            <w:proofErr w:type="spellStart"/>
+            <w:r>
+              <w:rPr>
+                <w:rFonts w:ascii="Times New Roman" w:hAnsi="Times New Roman" w:cs="Times New Roman"/>
+                <w:bCs/>
+                <w:sz w:val="24"/>
+                <w:szCs w:val="24"/>
+              </w:rPr>
+              <w:t>Đức</w:t>
+            </w:r>
+            <w:proofErr w:type="spellEnd"/>
+            <w:r>
+              <w:rPr>
+                <w:rFonts w:ascii="Times New Roman" w:hAnsi="Times New Roman" w:cs="Times New Roman"/>
+                <w:bCs/>
+                <w:sz w:val="24"/>
+                <w:szCs w:val="24"/>
+              </w:rPr>
+              <w:t xml:space="preserve"> </w:t>
+            </w:r>
+            <w:proofErr w:type="spellStart"/>
+            <w:r>
+              <w:rPr>
+                <w:rFonts w:ascii="Times New Roman" w:hAnsi="Times New Roman" w:cs="Times New Roman"/>
+                <w:bCs/>
+                <w:sz w:val="24"/>
+                <w:szCs w:val="24"/>
+              </w:rPr>
+              <w:t>Tài</w:t>
+            </w:r>
+            <w:proofErr w:type="spellEnd"/>
           </w:p>
         </w:tc>
         <w:tc>
@@ -2664,6 +3060,7 @@
                 <w:szCs w:val="24"/>
               </w:rPr>
             </w:pPr>
+            <w:proofErr w:type="spellStart"/>
             <w:r>
               <w:rPr>
                 <w:rFonts w:ascii="Times New Roman" w:hAnsi="Times New Roman" w:cs="Times New Roman"/>
@@ -2671,8 +3068,69 @@
                 <w:sz w:val="24"/>
                 <w:szCs w:val="24"/>
               </w:rPr>
-              <w:t>Trần Hà Trâm Anh</w:t>
+              <w:t>Trần</w:t>
             </w:r>
+            <w:proofErr w:type="spellEnd"/>
+            <w:r>
+              <w:rPr>
+                <w:rFonts w:ascii="Times New Roman" w:hAnsi="Times New Roman" w:cs="Times New Roman"/>
+                <w:bCs/>
+                <w:sz w:val="24"/>
+                <w:szCs w:val="24"/>
+              </w:rPr>
+              <w:t xml:space="preserve"> </w:t>
+            </w:r>
+            <w:proofErr w:type="spellStart"/>
+            <w:r>
+              <w:rPr>
+                <w:rFonts w:ascii="Times New Roman" w:hAnsi="Times New Roman" w:cs="Times New Roman"/>
+                <w:bCs/>
+                <w:sz w:val="24"/>
+                <w:szCs w:val="24"/>
+              </w:rPr>
+              <w:t>Hà</w:t>
+            </w:r>
+            <w:proofErr w:type="spellEnd"/>
+            <w:r>
+              <w:rPr>
+                <w:rFonts w:ascii="Times New Roman" w:hAnsi="Times New Roman" w:cs="Times New Roman"/>
+                <w:bCs/>
+                <w:sz w:val="24"/>
+                <w:szCs w:val="24"/>
+              </w:rPr>
+              <w:t xml:space="preserve"> </w:t>
+            </w:r>
+            <w:proofErr w:type="spellStart"/>
+            <w:r>
+              <w:rPr>
+                <w:rFonts w:ascii="Times New Roman" w:hAnsi="Times New Roman" w:cs="Times New Roman"/>
+                <w:bCs/>
+                <w:sz w:val="24"/>
+                <w:szCs w:val="24"/>
+              </w:rPr>
+              <w:t>Trâm</w:t>
+            </w:r>
+            <w:proofErr w:type="spellEnd"/>
+            <w:r>
+              <w:rPr>
+                <w:rFonts w:ascii="Times New Roman" w:hAnsi="Times New Roman" w:cs="Times New Roman"/>
+                <w:bCs/>
+                <w:sz w:val="24"/>
+                <w:szCs w:val="24"/>
+              </w:rPr>
+              <w:t xml:space="preserve"> </w:t>
+            </w:r>
+            <w:proofErr w:type="spellStart"/>
+            <w:r>
+              <w:rPr>
+                <w:rFonts w:ascii="Times New Roman" w:hAnsi="Times New Roman" w:cs="Times New Roman"/>
+                <w:bCs/>
+                <w:sz w:val="24"/>
+                <w:szCs w:val="24"/>
+              </w:rPr>
+              <w:t>Anh</w:t>
+            </w:r>
+            <w:proofErr w:type="spellEnd"/>
           </w:p>
         </w:tc>
         <w:tc>
@@ -2786,6 +3244,7 @@
                 <w:szCs w:val="24"/>
               </w:rPr>
             </w:pPr>
+            <w:proofErr w:type="spellStart"/>
             <w:r>
               <w:rPr>
                 <w:rFonts w:ascii="Times New Roman" w:hAnsi="Times New Roman" w:cs="Times New Roman"/>
@@ -2793,8 +3252,49 @@
                 <w:sz w:val="24"/>
                 <w:szCs w:val="24"/>
               </w:rPr>
-              <w:t>Nguyễn Tấn Đạt</w:t>
+              <w:t>Nguyễn</w:t>
             </w:r>
+            <w:proofErr w:type="spellEnd"/>
+            <w:r>
+              <w:rPr>
+                <w:rFonts w:ascii="Times New Roman" w:hAnsi="Times New Roman" w:cs="Times New Roman"/>
+                <w:bCs/>
+                <w:sz w:val="24"/>
+                <w:szCs w:val="24"/>
+              </w:rPr>
+              <w:t xml:space="preserve"> </w:t>
+            </w:r>
+            <w:proofErr w:type="spellStart"/>
+            <w:r>
+              <w:rPr>
+                <w:rFonts w:ascii="Times New Roman" w:hAnsi="Times New Roman" w:cs="Times New Roman"/>
+                <w:bCs/>
+                <w:sz w:val="24"/>
+                <w:szCs w:val="24"/>
+              </w:rPr>
+              <w:t>Tấn</w:t>
+            </w:r>
+            <w:proofErr w:type="spellEnd"/>
+            <w:r>
+              <w:rPr>
+                <w:rFonts w:ascii="Times New Roman" w:hAnsi="Times New Roman" w:cs="Times New Roman"/>
+                <w:bCs/>
+                <w:sz w:val="24"/>
+                <w:szCs w:val="24"/>
+              </w:rPr>
+              <w:t xml:space="preserve"> </w:t>
+            </w:r>
+            <w:proofErr w:type="spellStart"/>
+            <w:r>
+              <w:rPr>
+                <w:rFonts w:ascii="Times New Roman" w:hAnsi="Times New Roman" w:cs="Times New Roman"/>
+                <w:bCs/>
+                <w:sz w:val="24"/>
+                <w:szCs w:val="24"/>
+              </w:rPr>
+              <w:t>Đạt</w:t>
+            </w:r>
+            <w:proofErr w:type="spellEnd"/>
           </w:p>
         </w:tc>
         <w:tc>
@@ -2908,6 +3408,7 @@
                 <w:szCs w:val="24"/>
               </w:rPr>
             </w:pPr>
+            <w:proofErr w:type="spellStart"/>
             <w:r>
               <w:rPr>
                 <w:rFonts w:ascii="Times New Roman" w:hAnsi="Times New Roman" w:cs="Times New Roman"/>
@@ -2915,8 +3416,49 @@
                 <w:sz w:val="24"/>
                 <w:szCs w:val="24"/>
               </w:rPr>
-              <w:t>Nguyễn Viết Hải</w:t>
+              <w:t>Nguyễn</w:t>
             </w:r>
+            <w:proofErr w:type="spellEnd"/>
+            <w:r>
+              <w:rPr>
+                <w:rFonts w:ascii="Times New Roman" w:hAnsi="Times New Roman" w:cs="Times New Roman"/>
+                <w:bCs/>
+                <w:sz w:val="24"/>
+                <w:szCs w:val="24"/>
+              </w:rPr>
+              <w:t xml:space="preserve"> </w:t>
+            </w:r>
+            <w:proofErr w:type="spellStart"/>
+            <w:r>
+              <w:rPr>
+                <w:rFonts w:ascii="Times New Roman" w:hAnsi="Times New Roman" w:cs="Times New Roman"/>
+                <w:bCs/>
+                <w:sz w:val="24"/>
+                <w:szCs w:val="24"/>
+              </w:rPr>
+              <w:t>Viết</w:t>
+            </w:r>
+            <w:proofErr w:type="spellEnd"/>
+            <w:r>
+              <w:rPr>
+                <w:rFonts w:ascii="Times New Roman" w:hAnsi="Times New Roman" w:cs="Times New Roman"/>
+                <w:bCs/>
+                <w:sz w:val="24"/>
+                <w:szCs w:val="24"/>
+              </w:rPr>
+              <w:t xml:space="preserve"> </w:t>
+            </w:r>
+            <w:proofErr w:type="spellStart"/>
+            <w:r>
+              <w:rPr>
+                <w:rFonts w:ascii="Times New Roman" w:hAnsi="Times New Roman" w:cs="Times New Roman"/>
+                <w:bCs/>
+                <w:sz w:val="24"/>
+                <w:szCs w:val="24"/>
+              </w:rPr>
+              <w:t>Hải</w:t>
+            </w:r>
+            <w:proofErr w:type="spellEnd"/>
           </w:p>
         </w:tc>
         <w:tc>
@@ -3014,7 +3556,7 @@
 </file>
 
 <file path=word/numbering.xml><?xml version="1.0" encoding="utf-8"?>
-<w:numbering xmlns:wpc="http://schemas.microsoft.com/office/word/2010/wordprocessingCanvas" xmlns:cx="http://schemas.microsoft.com/office/drawing/2014/chartex" xmlns:cx1="http://schemas.microsoft.com/office/drawing/2015/9/8/chartex" xmlns:cx2="http://schemas.microsoft.com/office/drawing/2015/10/21/chartex" xmlns:cx3="http://schemas.microsoft.com/office/drawing/2016/5/9/chartex" xmlns:cx4="http://schemas.microsoft.com/office/drawing/2016/5/10/chartex" xmlns:cx5="http://schemas.microsoft.com/office/drawing/2016/5/11/chartex" xmlns:cx6="http://schemas.microsoft.com/office/drawing/2016/5/12/chartex" xmlns:cx7="http://schemas.microsoft.com/office/drawing/2016/5/13/chartex" xmlns:cx8="http://schemas.microsoft.com/office/drawing/2016/5/14/chartex" xmlns:mc="http://schemas.openxmlformats.org/markup-compatibility/2006" xmlns:aink="http://schemas.microsoft.com/office/drawing/2016/ink" xmlns:am3d="http://schemas.microsoft.com/office/drawing/2017/model3d" xmlns:o="urn:schemas-microsoft-com:office:office" xmlns:r="http://schemas.openxmlformats.org/officeDocument/2006/relationships" xmlns:m="http://schemas.openxmlformats.org/officeDocument/2006/math" xmlns:v="urn:schemas-microsoft-com:vml" xmlns:wp14="http://schemas.microsoft.com/office/word/2010/wordprocessingDrawing" xmlns:wp="http://schemas.openxmlformats.org/drawingml/2006/wordprocessingDrawing" xmlns:w10="urn:schemas-microsoft-com:office:word" xmlns:w="http://schemas.openxmlformats.org/wordprocessingml/2006/main" xmlns:w14="http://schemas.microsoft.com/office/word/2010/wordml" xmlns:w15="http://schemas.microsoft.com/office/word/2012/wordml" xmlns:w16cid="http://schemas.microsoft.com/office/word/2016/wordml/cid" xmlns:w16se="http://schemas.microsoft.com/office/word/2015/wordml/symex" xmlns:wpg="http://schemas.microsoft.com/office/word/2010/wordprocessingGroup" xmlns:wpi="http://schemas.microsoft.com/office/word/2010/wordprocessingInk" xmlns:wne="http://schemas.microsoft.com/office/word/2006/wordml" xmlns:wps="http://schemas.microsoft.com/office/word/2010/wordprocessingShape" mc:Ignorable="w14 w15 w16se w16cid wp14">
+<w:numbering xmlns:wpc="http://schemas.microsoft.com/office/word/2010/wordprocessingCanvas" xmlns:cx="http://schemas.microsoft.com/office/drawing/2014/chartex" xmlns:mc="http://schemas.openxmlformats.org/markup-compatibility/2006" xmlns:o="urn:schemas-microsoft-com:office:office" xmlns:r="http://schemas.openxmlformats.org/officeDocument/2006/relationships" xmlns:m="http://schemas.openxmlformats.org/officeDocument/2006/math" xmlns:v="urn:schemas-microsoft-com:vml" xmlns:wp14="http://schemas.microsoft.com/office/word/2010/wordprocessingDrawing" xmlns:wp="http://schemas.openxmlformats.org/drawingml/2006/wordprocessingDrawing" xmlns:w10="urn:schemas-microsoft-com:office:word" xmlns:w="http://schemas.openxmlformats.org/wordprocessingml/2006/main" xmlns:w14="http://schemas.microsoft.com/office/word/2010/wordml" xmlns:w15="http://schemas.microsoft.com/office/word/2012/wordml" xmlns:w16se="http://schemas.microsoft.com/office/word/2015/wordml/symex" xmlns:wpg="http://schemas.microsoft.com/office/word/2010/wordprocessingGroup" xmlns:wpi="http://schemas.microsoft.com/office/word/2010/wordprocessingInk" xmlns:wne="http://schemas.microsoft.com/office/word/2006/wordml" xmlns:wps="http://schemas.microsoft.com/office/word/2010/wordprocessingShape" mc:Ignorable="w14 w15 w16se wp14">
   <w:abstractNum w:abstractNumId="0" w15:restartNumberingAfterBreak="0">
     <w:nsid w:val="05151353"/>
     <w:multiLevelType w:val="hybridMultilevel"/>
@@ -4295,7 +4837,7 @@
 </file>
 
 <file path=word/styles.xml><?xml version="1.0" encoding="utf-8"?>
-<w:styles xmlns:mc="http://schemas.openxmlformats.org/markup-compatibility/2006" xmlns:r="http://schemas.openxmlformats.org/officeDocument/2006/relationships" xmlns:w="http://schemas.openxmlformats.org/wordprocessingml/2006/main" xmlns:w14="http://schemas.microsoft.com/office/word/2010/wordml" xmlns:w15="http://schemas.microsoft.com/office/word/2012/wordml" xmlns:w16cid="http://schemas.microsoft.com/office/word/2016/wordml/cid" xmlns:w16se="http://schemas.microsoft.com/office/word/2015/wordml/symex" mc:Ignorable="w14 w15 w16se w16cid">
+<w:styles xmlns:mc="http://schemas.openxmlformats.org/markup-compatibility/2006" xmlns:r="http://schemas.openxmlformats.org/officeDocument/2006/relationships" xmlns:w="http://schemas.openxmlformats.org/wordprocessingml/2006/main" xmlns:w14="http://schemas.microsoft.com/office/word/2010/wordml" xmlns:w15="http://schemas.microsoft.com/office/word/2012/wordml" xmlns:w16se="http://schemas.microsoft.com/office/word/2015/wordml/symex" mc:Ignorable="w14 w15 w16se">
   <w:docDefaults>
     <w:rPrDefault>
       <w:rPr>
@@ -4311,7 +4853,7 @@
       </w:pPr>
     </w:pPrDefault>
   </w:docDefaults>
-  <w:latentStyles w:defLockedState="0" w:defUIPriority="99" w:defSemiHidden="0" w:defUnhideWhenUsed="0" w:defQFormat="0" w:count="377">
+  <w:latentStyles w:defLockedState="0" w:defUIPriority="99" w:defSemiHidden="0" w:defUnhideWhenUsed="0" w:defQFormat="0" w:count="371">
     <w:lsdException w:name="Normal" w:uiPriority="0" w:qFormat="1"/>
     <w:lsdException w:name="heading 1" w:uiPriority="9" w:qFormat="1"/>
     <w:lsdException w:name="heading 2" w:semiHidden="1" w:uiPriority="9" w:unhideWhenUsed="1" w:qFormat="1"/>
@@ -4683,12 +5225,6 @@
     <w:lsdException w:name="List Table 5 Dark Accent 6" w:uiPriority="50"/>
     <w:lsdException w:name="List Table 6 Colorful Accent 6" w:uiPriority="51"/>
     <w:lsdException w:name="List Table 7 Colorful Accent 6" w:uiPriority="52"/>
-    <w:lsdException w:name="Mention" w:semiHidden="1" w:unhideWhenUsed="1"/>
-    <w:lsdException w:name="Smart Hyperlink" w:semiHidden="1" w:unhideWhenUsed="1"/>
-    <w:lsdException w:name="Hashtag" w:semiHidden="1" w:unhideWhenUsed="1"/>
-    <w:lsdException w:name="Unresolved Mention" w:semiHidden="1" w:unhideWhenUsed="1"/>
-    <w:lsdException w:name="Smart Link" w:semiHidden="1" w:unhideWhenUsed="1"/>
-    <w:lsdException w:name="Smart Link Error" w:semiHidden="1" w:unhideWhenUsed="1"/>
   </w:latentStyles>
   <w:style w:type="paragraph" w:default="1" w:styleId="Normal">
     <w:name w:val="Normal"/>
@@ -5629,7 +6165,7 @@
 </file>
 
 <file path=customXml/itemProps1.xml><?xml version="1.0" encoding="utf-8"?>
-<ds:datastoreItem xmlns:ds="http://schemas.openxmlformats.org/officeDocument/2006/customXml" ds:itemID="{179F5AD5-014E-429F-9991-BA49C52EEDC4}">
+<ds:datastoreItem xmlns:ds="http://schemas.openxmlformats.org/officeDocument/2006/customXml" ds:itemID="{83E979C7-8352-43D8-955F-671096044D5C}">
   <ds:schemaRefs>
     <ds:schemaRef ds:uri="http://schemas.openxmlformats.org/officeDocument/2006/bibliography"/>
   </ds:schemaRefs>

</xml_diff>

<commit_message>
ta 1.problem defination+ 4.coding convention
</commit_message>
<xml_diff>
--- a/StoryArt.docx
+++ b/StoryArt.docx
@@ -3598,6 +3598,545 @@
           <w:sz w:val="28"/>
           <w:szCs w:val="28"/>
         </w:rPr>
+        <w:t>1</w:t>
+      </w:r>
+      <w:r>
+        <w:rPr>
+          <w:rFonts w:ascii="Times New Roman" w:hAnsi="Times New Roman" w:cs="Times New Roman"/>
+          <w:b/>
+          <w:sz w:val="28"/>
+          <w:szCs w:val="28"/>
+        </w:rPr>
+        <w:t>.</w:t>
+      </w:r>
+      <w:r>
+        <w:rPr>
+          <w:rFonts w:ascii="Times New Roman" w:hAnsi="Times New Roman" w:cs="Times New Roman"/>
+          <w:b/>
+          <w:sz w:val="28"/>
+          <w:szCs w:val="28"/>
+        </w:rPr>
+        <w:tab/>
+      </w:r>
+      <w:r>
+        <w:rPr>
+          <w:rFonts w:ascii="Times New Roman" w:hAnsi="Times New Roman" w:cs="Times New Roman"/>
+          <w:noProof/>
+          <w:sz w:val="28"/>
+          <w:szCs w:val="28"/>
+        </w:rPr>
+        <w:t>Problem defination</w:t>
+      </w:r>
+    </w:p>
+    <w:p>
+      <w:pPr>
+        <w:pStyle w:val="Heading3"/>
+        <w:numPr>
+          <w:ilvl w:val="1"/>
+          <w:numId w:val="19"/>
+        </w:numPr>
+        <w:spacing w:line="360" w:lineRule="auto"/>
+        <w:rPr>
+          <w:rFonts w:ascii="Times New Roman" w:hAnsi="Times New Roman" w:cs="Times New Roman"/>
+          <w:noProof/>
+          <w:sz w:val="28"/>
+          <w:szCs w:val="28"/>
+        </w:rPr>
+      </w:pPr>
+      <w:r>
+        <w:rPr>
+          <w:rFonts w:ascii="Times New Roman" w:hAnsi="Times New Roman" w:cs="Times New Roman"/>
+          <w:noProof/>
+          <w:sz w:val="28"/>
+          <w:szCs w:val="28"/>
+        </w:rPr>
+        <w:t xml:space="preserve">    Name of this Captone Project</w:t>
+      </w:r>
+    </w:p>
+    <w:p>
+      <w:pPr>
+        <w:pStyle w:val="ListParagraph"/>
+        <w:numPr>
+          <w:ilvl w:val="0"/>
+          <w:numId w:val="20"/>
+        </w:numPr>
+        <w:spacing w:line="360" w:lineRule="auto"/>
+        <w:rPr>
+          <w:rFonts w:ascii="Times New Roman" w:hAnsi="Times New Roman" w:cs="Times New Roman"/>
+          <w:sz w:val="24"/>
+          <w:szCs w:val="24"/>
+        </w:rPr>
+      </w:pPr>
+      <w:r>
+        <w:rPr>
+          <w:rFonts w:ascii="Times New Roman" w:eastAsia="Cambria" w:hAnsi="Times New Roman" w:cs="Times New Roman"/>
+          <w:color w:val="000000"/>
+          <w:sz w:val="24"/>
+          <w:szCs w:val="24"/>
+        </w:rPr>
+        <w:t>Official name: Online storytelling generator system</w:t>
+      </w:r>
+    </w:p>
+    <w:p>
+      <w:pPr>
+        <w:pStyle w:val="ListParagraph"/>
+        <w:numPr>
+          <w:ilvl w:val="0"/>
+          <w:numId w:val="20"/>
+        </w:numPr>
+        <w:spacing w:line="360" w:lineRule="auto"/>
+        <w:rPr>
+          <w:rFonts w:ascii="Times New Roman" w:hAnsi="Times New Roman" w:cs="Times New Roman"/>
+          <w:sz w:val="24"/>
+          <w:szCs w:val="24"/>
+        </w:rPr>
+      </w:pPr>
+      <w:r>
+        <w:rPr>
+          <w:rFonts w:ascii="Times New Roman" w:eastAsia="Cambria" w:hAnsi="Times New Roman" w:cs="Times New Roman"/>
+          <w:color w:val="000000"/>
+          <w:sz w:val="24"/>
+          <w:szCs w:val="24"/>
+        </w:rPr>
+        <w:t xml:space="preserve">Vietnamese name: </w:t>
+      </w:r>
+      <w:proofErr w:type="spellStart"/>
+      <w:r>
+        <w:rPr>
+          <w:rFonts w:ascii="Times New Roman" w:eastAsia="Cambria" w:hAnsi="Times New Roman" w:cs="Times New Roman"/>
+          <w:color w:val="000000"/>
+          <w:sz w:val="24"/>
+          <w:szCs w:val="24"/>
+        </w:rPr>
+        <w:t>Hệ</w:t>
+      </w:r>
+      <w:proofErr w:type="spellEnd"/>
+      <w:r>
+        <w:rPr>
+          <w:rFonts w:ascii="Times New Roman" w:eastAsia="Cambria" w:hAnsi="Times New Roman" w:cs="Times New Roman"/>
+          <w:color w:val="000000"/>
+          <w:sz w:val="24"/>
+          <w:szCs w:val="24"/>
+        </w:rPr>
+        <w:t xml:space="preserve"> </w:t>
+      </w:r>
+      <w:proofErr w:type="spellStart"/>
+      <w:r>
+        <w:rPr>
+          <w:rFonts w:ascii="Times New Roman" w:eastAsia="Cambria" w:hAnsi="Times New Roman" w:cs="Times New Roman"/>
+          <w:color w:val="000000"/>
+          <w:sz w:val="24"/>
+          <w:szCs w:val="24"/>
+        </w:rPr>
+        <w:t>thống</w:t>
+      </w:r>
+      <w:proofErr w:type="spellEnd"/>
+      <w:r>
+        <w:rPr>
+          <w:rFonts w:ascii="Times New Roman" w:eastAsia="Cambria" w:hAnsi="Times New Roman" w:cs="Times New Roman"/>
+          <w:color w:val="000000"/>
+          <w:sz w:val="24"/>
+          <w:szCs w:val="24"/>
+        </w:rPr>
+        <w:t xml:space="preserve"> tạo </w:t>
+      </w:r>
+      <w:proofErr w:type="spellStart"/>
+      <w:r>
+        <w:rPr>
+          <w:rFonts w:ascii="Times New Roman" w:eastAsia="Cambria" w:hAnsi="Times New Roman" w:cs="Times New Roman"/>
+          <w:color w:val="000000"/>
+          <w:sz w:val="24"/>
+          <w:szCs w:val="24"/>
+        </w:rPr>
+        <w:t>nội</w:t>
+      </w:r>
+      <w:proofErr w:type="spellEnd"/>
+      <w:r>
+        <w:rPr>
+          <w:rFonts w:ascii="Times New Roman" w:eastAsia="Cambria" w:hAnsi="Times New Roman" w:cs="Times New Roman"/>
+          <w:color w:val="000000"/>
+          <w:sz w:val="24"/>
+          <w:szCs w:val="24"/>
+        </w:rPr>
+        <w:t xml:space="preserve"> dung </w:t>
+      </w:r>
+      <w:proofErr w:type="spellStart"/>
+      <w:r>
+        <w:rPr>
+          <w:rFonts w:ascii="Times New Roman" w:eastAsia="Cambria" w:hAnsi="Times New Roman" w:cs="Times New Roman"/>
+          <w:color w:val="000000"/>
+          <w:sz w:val="24"/>
+          <w:szCs w:val="24"/>
+        </w:rPr>
+        <w:t>kể</w:t>
+      </w:r>
+      <w:proofErr w:type="spellEnd"/>
+      <w:r>
+        <w:rPr>
+          <w:rFonts w:ascii="Times New Roman" w:eastAsia="Cambria" w:hAnsi="Times New Roman" w:cs="Times New Roman"/>
+          <w:color w:val="000000"/>
+          <w:sz w:val="24"/>
+          <w:szCs w:val="24"/>
+        </w:rPr>
+        <w:t xml:space="preserve"> chuyện </w:t>
+      </w:r>
+      <w:proofErr w:type="spellStart"/>
+      <w:r>
+        <w:rPr>
+          <w:rFonts w:ascii="Times New Roman" w:eastAsia="Cambria" w:hAnsi="Times New Roman" w:cs="Times New Roman"/>
+          <w:color w:val="000000"/>
+          <w:sz w:val="24"/>
+          <w:szCs w:val="24"/>
+        </w:rPr>
+        <w:t>trực</w:t>
+      </w:r>
+      <w:proofErr w:type="spellEnd"/>
+      <w:r>
+        <w:rPr>
+          <w:rFonts w:ascii="Times New Roman" w:eastAsia="Cambria" w:hAnsi="Times New Roman" w:cs="Times New Roman"/>
+          <w:color w:val="000000"/>
+          <w:sz w:val="24"/>
+          <w:szCs w:val="24"/>
+        </w:rPr>
+        <w:t xml:space="preserve"> </w:t>
+      </w:r>
+      <w:proofErr w:type="spellStart"/>
+      <w:r>
+        <w:rPr>
+          <w:rFonts w:ascii="Times New Roman" w:eastAsia="Cambria" w:hAnsi="Times New Roman" w:cs="Times New Roman"/>
+          <w:color w:val="000000"/>
+          <w:sz w:val="24"/>
+          <w:szCs w:val="24"/>
+        </w:rPr>
+        <w:t>tuyế</w:t>
+      </w:r>
+      <w:r>
+        <w:rPr>
+          <w:rFonts w:ascii="Times New Roman" w:eastAsia="Cambria" w:hAnsi="Times New Roman" w:cs="Times New Roman"/>
+          <w:color w:val="000000"/>
+          <w:sz w:val="24"/>
+          <w:szCs w:val="24"/>
+        </w:rPr>
+        <w:t>n</w:t>
+      </w:r>
+      <w:proofErr w:type="spellEnd"/>
+    </w:p>
+    <w:p>
+      <w:pPr>
+        <w:pStyle w:val="ListParagraph"/>
+        <w:numPr>
+          <w:ilvl w:val="0"/>
+          <w:numId w:val="20"/>
+        </w:numPr>
+        <w:spacing w:line="360" w:lineRule="auto"/>
+        <w:rPr>
+          <w:sz w:val="24"/>
+          <w:szCs w:val="24"/>
+        </w:rPr>
+      </w:pPr>
+      <w:r>
+        <w:rPr>
+          <w:rFonts w:ascii="Times New Roman" w:eastAsia="Cambria" w:hAnsi="Times New Roman" w:cs="Times New Roman"/>
+          <w:color w:val="000000"/>
+          <w:sz w:val="24"/>
+          <w:szCs w:val="24"/>
+        </w:rPr>
+        <w:t xml:space="preserve">Abbreviation: </w:t>
+      </w:r>
+      <w:proofErr w:type="spellStart"/>
+      <w:r>
+        <w:rPr>
+          <w:rFonts w:ascii="Times New Roman" w:eastAsia="Cambria" w:hAnsi="Times New Roman" w:cs="Times New Roman"/>
+          <w:color w:val="000000"/>
+          <w:sz w:val="24"/>
+          <w:szCs w:val="24"/>
+        </w:rPr>
+        <w:t>StoryArt</w:t>
+      </w:r>
+      <w:proofErr w:type="spellEnd"/>
+    </w:p>
+    <w:p>
+      <w:pPr>
+        <w:pStyle w:val="Heading3"/>
+        <w:numPr>
+          <w:ilvl w:val="1"/>
+          <w:numId w:val="19"/>
+        </w:numPr>
+        <w:spacing w:line="360" w:lineRule="auto"/>
+        <w:rPr>
+          <w:rFonts w:ascii="Times New Roman" w:hAnsi="Times New Roman" w:cs="Times New Roman"/>
+          <w:noProof/>
+          <w:sz w:val="28"/>
+          <w:szCs w:val="28"/>
+        </w:rPr>
+      </w:pPr>
+      <w:r>
+        <w:rPr>
+          <w:rFonts w:ascii="Times New Roman" w:hAnsi="Times New Roman" w:cs="Times New Roman"/>
+          <w:noProof/>
+          <w:sz w:val="28"/>
+          <w:szCs w:val="28"/>
+        </w:rPr>
+        <w:t xml:space="preserve">    </w:t>
+      </w:r>
+      <w:r>
+        <w:rPr>
+          <w:rFonts w:ascii="Times New Roman" w:hAnsi="Times New Roman" w:cs="Times New Roman"/>
+          <w:noProof/>
+          <w:sz w:val="28"/>
+          <w:szCs w:val="28"/>
+        </w:rPr>
+        <w:t>Problem Abstract</w:t>
+      </w:r>
+    </w:p>
+    <w:p>
+      <w:pPr>
+        <w:ind w:firstLine="720"/>
+        <w:rPr>
+          <w:rFonts w:ascii="Times New Roman" w:hAnsi="Times New Roman" w:cs="Times New Roman"/>
+          <w:sz w:val="24"/>
+          <w:szCs w:val="24"/>
+        </w:rPr>
+      </w:pPr>
+      <w:r>
+        <w:rPr>
+          <w:rFonts w:ascii="Times New Roman" w:hAnsi="Times New Roman" w:cs="Times New Roman"/>
+          <w:sz w:val="24"/>
+          <w:szCs w:val="24"/>
+        </w:rPr>
+        <w:t>We provide Online storytelling generator system(</w:t>
+      </w:r>
+      <w:proofErr w:type="spellStart"/>
+      <w:r>
+        <w:rPr>
+          <w:rFonts w:ascii="Times New Roman" w:hAnsi="Times New Roman" w:cs="Times New Roman"/>
+          <w:sz w:val="24"/>
+          <w:szCs w:val="24"/>
+        </w:rPr>
+        <w:t>StoryArt</w:t>
+      </w:r>
+      <w:proofErr w:type="spellEnd"/>
+      <w:r>
+        <w:rPr>
+          <w:rFonts w:ascii="Times New Roman" w:hAnsi="Times New Roman" w:cs="Times New Roman"/>
+          <w:sz w:val="24"/>
+          <w:szCs w:val="24"/>
+        </w:rPr>
+        <w:t xml:space="preserve">). </w:t>
+      </w:r>
+      <w:proofErr w:type="spellStart"/>
+      <w:r>
+        <w:rPr>
+          <w:rFonts w:ascii="Times New Roman" w:hAnsi="Times New Roman" w:cs="Times New Roman"/>
+          <w:sz w:val="24"/>
+          <w:szCs w:val="24"/>
+        </w:rPr>
+        <w:t>StoryArt</w:t>
+      </w:r>
+      <w:proofErr w:type="spellEnd"/>
+      <w:r>
+        <w:rPr>
+          <w:rFonts w:ascii="Times New Roman" w:hAnsi="Times New Roman" w:cs="Times New Roman"/>
+          <w:sz w:val="24"/>
+          <w:szCs w:val="24"/>
+        </w:rPr>
+        <w:t xml:space="preserve"> is a website containing stories and games. </w:t>
+      </w:r>
+      <w:proofErr w:type="spellStart"/>
+      <w:r>
+        <w:rPr>
+          <w:rFonts w:ascii="Times New Roman" w:hAnsi="Times New Roman" w:cs="Times New Roman"/>
+          <w:sz w:val="24"/>
+          <w:szCs w:val="24"/>
+        </w:rPr>
+        <w:t>StoryArt</w:t>
+      </w:r>
+      <w:proofErr w:type="spellEnd"/>
+      <w:r>
+        <w:rPr>
+          <w:rFonts w:ascii="Times New Roman" w:hAnsi="Times New Roman" w:cs="Times New Roman"/>
+          <w:sz w:val="24"/>
+          <w:szCs w:val="24"/>
+        </w:rPr>
+        <w:t xml:space="preserve"> will let authors create their own stories and games then show them up to visitors to read and play. </w:t>
+      </w:r>
+      <w:proofErr w:type="spellStart"/>
+      <w:r>
+        <w:rPr>
+          <w:rFonts w:ascii="Times New Roman" w:hAnsi="Times New Roman" w:cs="Times New Roman"/>
+          <w:sz w:val="24"/>
+          <w:szCs w:val="24"/>
+        </w:rPr>
+        <w:t>StoryArt’s</w:t>
+      </w:r>
+      <w:proofErr w:type="spellEnd"/>
+      <w:r>
+        <w:rPr>
+          <w:rFonts w:ascii="Times New Roman" w:hAnsi="Times New Roman" w:cs="Times New Roman"/>
+          <w:sz w:val="24"/>
+          <w:szCs w:val="24"/>
+        </w:rPr>
+        <w:t xml:space="preserve"> main characteristics focus in which stories that contains highly educated, marketing and entertaining contents. </w:t>
+      </w:r>
+      <w:proofErr w:type="spellStart"/>
+      <w:r>
+        <w:rPr>
+          <w:rFonts w:ascii="Times New Roman" w:hAnsi="Times New Roman" w:cs="Times New Roman"/>
+          <w:sz w:val="24"/>
+          <w:szCs w:val="24"/>
+        </w:rPr>
+        <w:t>StoryArt</w:t>
+      </w:r>
+      <w:proofErr w:type="spellEnd"/>
+      <w:r>
+        <w:rPr>
+          <w:rFonts w:ascii="Times New Roman" w:hAnsi="Times New Roman" w:cs="Times New Roman"/>
+          <w:sz w:val="24"/>
+          <w:szCs w:val="24"/>
+        </w:rPr>
+        <w:t xml:space="preserve"> lets author to create games that has ranks based on visitor’s scores. </w:t>
+      </w:r>
+      <w:proofErr w:type="spellStart"/>
+      <w:r>
+        <w:rPr>
+          <w:rFonts w:ascii="Times New Roman" w:hAnsi="Times New Roman" w:cs="Times New Roman"/>
+          <w:sz w:val="24"/>
+          <w:szCs w:val="24"/>
+        </w:rPr>
+        <w:t>StoryArt</w:t>
+      </w:r>
+      <w:proofErr w:type="spellEnd"/>
+      <w:r>
+        <w:rPr>
+          <w:rFonts w:ascii="Times New Roman" w:hAnsi="Times New Roman" w:cs="Times New Roman"/>
+          <w:sz w:val="24"/>
+          <w:szCs w:val="24"/>
+        </w:rPr>
+        <w:t xml:space="preserve"> provides suggestions based on user’s favorite topics, stories ‘re being trend, most views weekly and monthly.</w:t>
+      </w:r>
+    </w:p>
+    <w:p>
+      <w:pPr>
+        <w:ind w:firstLine="720"/>
+        <w:rPr>
+          <w:rFonts w:ascii="Times New Roman" w:hAnsi="Times New Roman" w:cs="Times New Roman"/>
+          <w:sz w:val="24"/>
+          <w:szCs w:val="24"/>
+        </w:rPr>
+      </w:pPr>
+      <w:r>
+        <w:rPr>
+          <w:rFonts w:ascii="Times New Roman" w:hAnsi="Times New Roman" w:cs="Times New Roman"/>
+          <w:sz w:val="24"/>
+          <w:szCs w:val="24"/>
+        </w:rPr>
+        <w:t xml:space="preserve">Author can create a story having multiple storylines. </w:t>
+      </w:r>
+      <w:proofErr w:type="spellStart"/>
+      <w:r>
+        <w:rPr>
+          <w:rFonts w:ascii="Times New Roman" w:hAnsi="Times New Roman" w:cs="Times New Roman"/>
+          <w:sz w:val="24"/>
+          <w:szCs w:val="24"/>
+        </w:rPr>
+        <w:t>StoryArt</w:t>
+      </w:r>
+      <w:proofErr w:type="spellEnd"/>
+      <w:r>
+        <w:rPr>
+          <w:rFonts w:ascii="Times New Roman" w:hAnsi="Times New Roman" w:cs="Times New Roman"/>
+          <w:sz w:val="24"/>
+          <w:szCs w:val="24"/>
+        </w:rPr>
+        <w:t xml:space="preserve"> let author to divide their story and many chapters as they want. In the end of each chapter except these final chapters will have a few options that allow readers choose what they expect to read next. A storyline is created by connected chapters from start of the story to the end. </w:t>
+      </w:r>
+    </w:p>
+    <w:p>
+      <w:pPr>
+        <w:ind w:firstLine="720"/>
+      </w:pPr>
+      <w:proofErr w:type="spellStart"/>
+      <w:r>
+        <w:rPr>
+          <w:rFonts w:ascii="Times New Roman" w:hAnsi="Times New Roman" w:cs="Times New Roman"/>
+          <w:sz w:val="24"/>
+          <w:szCs w:val="24"/>
+        </w:rPr>
+        <w:lastRenderedPageBreak/>
+        <w:t>StoryArt</w:t>
+      </w:r>
+      <w:proofErr w:type="spellEnd"/>
+      <w:r>
+        <w:rPr>
+          <w:rFonts w:ascii="Times New Roman" w:hAnsi="Times New Roman" w:cs="Times New Roman"/>
+          <w:sz w:val="24"/>
+          <w:szCs w:val="24"/>
+        </w:rPr>
+        <w:t xml:space="preserve"> helps author manipulate their stories and games, store and suggest them to proper </w:t>
+      </w:r>
+      <w:proofErr w:type="spellStart"/>
+      <w:r>
+        <w:rPr>
+          <w:rFonts w:ascii="Times New Roman" w:hAnsi="Times New Roman" w:cs="Times New Roman"/>
+          <w:sz w:val="24"/>
+          <w:szCs w:val="24"/>
+        </w:rPr>
+        <w:t>vistors</w:t>
+      </w:r>
+      <w:proofErr w:type="spellEnd"/>
+      <w:r>
+        <w:rPr>
+          <w:rFonts w:ascii="Times New Roman" w:hAnsi="Times New Roman" w:cs="Times New Roman"/>
+          <w:sz w:val="24"/>
+          <w:szCs w:val="24"/>
+        </w:rPr>
+        <w:t xml:space="preserve">. </w:t>
+      </w:r>
+      <w:proofErr w:type="spellStart"/>
+      <w:r>
+        <w:rPr>
+          <w:rFonts w:ascii="Times New Roman" w:hAnsi="Times New Roman" w:cs="Times New Roman"/>
+          <w:sz w:val="24"/>
+          <w:szCs w:val="24"/>
+        </w:rPr>
+        <w:t>StoryArt</w:t>
+      </w:r>
+      <w:proofErr w:type="spellEnd"/>
+      <w:r>
+        <w:rPr>
+          <w:rFonts w:ascii="Times New Roman" w:hAnsi="Times New Roman" w:cs="Times New Roman"/>
+          <w:sz w:val="24"/>
+          <w:szCs w:val="24"/>
+        </w:rPr>
+        <w:t xml:space="preserve"> collects data about user’s interest and age to provide useful and suitable contents</w:t>
+      </w:r>
+      <w:r>
+        <w:rPr>
+          <w:rFonts w:ascii="Times New Roman" w:hAnsi="Times New Roman" w:cs="Times New Roman"/>
+          <w:sz w:val="24"/>
+          <w:szCs w:val="24"/>
+        </w:rPr>
+        <w:t>.</w:t>
+      </w:r>
+    </w:p>
+    <w:p>
+      <w:pPr>
+        <w:pStyle w:val="Heading2"/>
+        <w:jc w:val="left"/>
+        <w:rPr>
+          <w:rFonts w:ascii="Times New Roman" w:hAnsi="Times New Roman" w:cs="Times New Roman"/>
+          <w:noProof/>
+          <w:sz w:val="28"/>
+          <w:szCs w:val="28"/>
+        </w:rPr>
+      </w:pPr>
+      <w:r>
+        <w:rPr>
+          <w:rFonts w:ascii="Times New Roman" w:hAnsi="Times New Roman" w:cs="Times New Roman"/>
+          <w:b/>
+          <w:sz w:val="28"/>
+          <w:szCs w:val="28"/>
+        </w:rPr>
         <w:t>2.</w:t>
       </w:r>
       <w:r>
@@ -3664,6 +4203,7 @@
     </w:p>
     <w:p>
       <w:pPr>
+        <w:ind w:firstLine="360"/>
         <w:jc w:val="both"/>
         <w:rPr>
           <w:rFonts w:ascii="Times New Roman" w:hAnsi="Times New Roman" w:cs="Times New Roman"/>
@@ -3723,16 +4263,7 @@
           <w:sz w:val="24"/>
           <w:szCs w:val="24"/>
         </w:rPr>
-        <w:t>Our team only has 4 members</w:t>
-      </w:r>
-      <w:r>
-        <w:rPr>
-          <w:rFonts w:ascii="Times New Roman" w:hAnsi="Times New Roman" w:cs="Times New Roman"/>
-          <w:noProof/>
-          <w:sz w:val="24"/>
-          <w:szCs w:val="24"/>
-        </w:rPr>
-        <w:t xml:space="preserve"> and with this model we can communicate and working together</w:t>
+        <w:t>Our team only has 4 members and with this model we can communicate and working together</w:t>
       </w:r>
       <w:r>
         <w:rPr>
@@ -3873,27 +4404,7 @@
           <w:szCs w:val="24"/>
           <w:shd w:val="clear" w:color="auto" w:fill="FFFFFF"/>
         </w:rPr>
-        <w:t xml:space="preserve">intermediate product </w:t>
-      </w:r>
-      <w:r>
-        <w:rPr>
-          <w:rFonts w:ascii="Times New Roman" w:hAnsi="Times New Roman" w:cs="Times New Roman"/>
-          <w:color w:val="000000"/>
-          <w:sz w:val="24"/>
-          <w:szCs w:val="24"/>
-          <w:shd w:val="clear" w:color="auto" w:fill="FFFFFF"/>
-        </w:rPr>
-        <w:t>can be</w:t>
-      </w:r>
-      <w:r>
-        <w:rPr>
-          <w:rFonts w:ascii="Times New Roman" w:hAnsi="Times New Roman" w:cs="Times New Roman"/>
-          <w:color w:val="000000"/>
-          <w:sz w:val="24"/>
-          <w:szCs w:val="24"/>
-          <w:shd w:val="clear" w:color="auto" w:fill="FFFFFF"/>
-        </w:rPr>
-        <w:t xml:space="preserve"> shown to the </w:t>
+        <w:t xml:space="preserve">intermediate product can be shown to the </w:t>
       </w:r>
       <w:r>
         <w:rPr>
@@ -3942,9 +4453,7 @@
       <w:r>
         <w:rPr>
           <w:noProof/>
-          <w:lang w:eastAsia="en-US"/>
-        </w:rPr>
-        <w:lastRenderedPageBreak/>
+        </w:rPr>
         <w:drawing>
           <wp:anchor distT="0" distB="0" distL="114300" distR="114300" simplePos="0" relativeHeight="251658240" behindDoc="0" locked="0" layoutInCell="1" allowOverlap="1" wp14:anchorId="0D13BEA8" wp14:editId="6608B7F7">
             <wp:simplePos x="0" y="0"/>
@@ -4077,16 +4586,7 @@
           <w:sz w:val="24"/>
           <w:szCs w:val="24"/>
         </w:rPr>
-        <w:t xml:space="preserve"> - </w:t>
-      </w:r>
-      <w:r>
-        <w:rPr>
-          <w:rFonts w:ascii="Times New Roman" w:hAnsi="Times New Roman" w:cs="Times New Roman"/>
-          <w:noProof/>
-          <w:sz w:val="24"/>
-          <w:szCs w:val="24"/>
-        </w:rPr>
-        <w:t xml:space="preserve">Scrum </w:t>
+        <w:t xml:space="preserve"> - Scrum </w:t>
       </w:r>
       <w:r>
         <w:rPr>
@@ -4117,6 +4617,7 @@
           <w:id w:val="-17623458"/>
           <w:citation/>
         </w:sdtPr>
+        <w:sdtEndPr/>
         <w:sdtContent>
           <w:r>
             <w:rPr>
@@ -5137,7 +5638,6 @@
                 <w:sz w:val="24"/>
                 <w:szCs w:val="24"/>
               </w:rPr>
-              <w:lastRenderedPageBreak/>
               <w:t xml:space="preserve">Creating test plan </w:t>
             </w:r>
           </w:p>
@@ -5225,7 +5725,6 @@
                 <w:sz w:val="24"/>
                 <w:szCs w:val="24"/>
               </w:rPr>
-              <w:lastRenderedPageBreak/>
               <w:t>4</w:t>
             </w:r>
           </w:p>
@@ -5789,6 +6288,7 @@
           <w:sz w:val="24"/>
           <w:szCs w:val="24"/>
         </w:rPr>
+        <w:lastRenderedPageBreak/>
         <w:t>Table  - Role and Responsibilities</w:t>
       </w:r>
       <w:bookmarkEnd w:id="7"/>
@@ -5982,16 +6482,7 @@
                 <w:sz w:val="24"/>
                 <w:szCs w:val="24"/>
               </w:rPr>
-              <w:t>HTML, CSS, JavaScript, jQuery</w:t>
-            </w:r>
-            <w:r>
-              <w:rPr>
-                <w:rFonts w:ascii="Times New Roman" w:hAnsi="Times New Roman" w:cs="Times New Roman"/>
-                <w:noProof/>
-                <w:sz w:val="24"/>
-                <w:szCs w:val="24"/>
-              </w:rPr>
-              <w:t>, React Js</w:t>
+              <w:t>HTML, CSS, JavaScript, jQuery, React Js</w:t>
             </w:r>
           </w:p>
         </w:tc>
@@ -6057,19 +6548,8 @@
                 <w:sz w:val="24"/>
                 <w:szCs w:val="24"/>
               </w:rPr>
-              <w:t>ASP.NET Core 2.1, Enti</w:t>
-            </w:r>
-            <w:r>
-              <w:rPr>
-                <w:rFonts w:ascii="Times New Roman" w:hAnsi="Times New Roman" w:cs="Times New Roman"/>
-                <w:noProof/>
-                <w:sz w:val="24"/>
-                <w:szCs w:val="24"/>
-              </w:rPr>
-              <w:t xml:space="preserve">ty Framework, Spring Boot </w:t>
-            </w:r>
-            <w:bookmarkStart w:id="9" w:name="_GoBack"/>
-            <w:bookmarkEnd w:id="9"/>
+              <w:t xml:space="preserve">ASP.NET Core 2.1, Entity Framework, Spring Boot </w:t>
+            </w:r>
           </w:p>
         </w:tc>
       </w:tr>
@@ -6351,8 +6831,8 @@
           <w:szCs w:val="24"/>
         </w:rPr>
       </w:pPr>
-      <w:bookmarkStart w:id="10" w:name="_Toc16979845"/>
-      <w:bookmarkStart w:id="11" w:name="_Toc17067794"/>
+      <w:bookmarkStart w:id="9" w:name="_Toc16979845"/>
+      <w:bookmarkStart w:id="10" w:name="_Toc17067794"/>
       <w:r>
         <w:rPr>
           <w:rFonts w:ascii="Times New Roman" w:hAnsi="Times New Roman" w:cs="Times New Roman"/>
@@ -6362,8 +6842,8 @@
         </w:rPr>
         <w:t>Table  - Tools and Techniques</w:t>
       </w:r>
+      <w:bookmarkEnd w:id="9"/>
       <w:bookmarkEnd w:id="10"/>
-      <w:bookmarkEnd w:id="11"/>
     </w:p>
     <w:p/>
     <w:p/>
@@ -6470,7 +6950,6 @@
                 <w:sz w:val="24"/>
                 <w:szCs w:val="24"/>
               </w:rPr>
-              <w:lastRenderedPageBreak/>
               <w:t>ID</w:t>
             </w:r>
           </w:p>
@@ -6825,6 +7304,7 @@
                 <w:sz w:val="24"/>
                 <w:szCs w:val="24"/>
               </w:rPr>
+              <w:lastRenderedPageBreak/>
               <w:t>3</w:t>
             </w:r>
           </w:p>
@@ -7237,6 +7717,414 @@
         </w:rPr>
         <w:t>All Meeting Minutes</w:t>
       </w:r>
+    </w:p>
+    <w:p>
+      <w:pPr>
+        <w:rPr>
+          <w:rFonts w:ascii="Times New Roman" w:hAnsi="Times New Roman" w:cs="Times New Roman"/>
+          <w:b/>
+          <w:sz w:val="28"/>
+          <w:szCs w:val="28"/>
+        </w:rPr>
+      </w:pPr>
+      <w:r>
+        <w:rPr>
+          <w:rFonts w:ascii="Times New Roman" w:hAnsi="Times New Roman" w:cs="Times New Roman"/>
+          <w:b/>
+          <w:sz w:val="28"/>
+          <w:szCs w:val="28"/>
+        </w:rPr>
+        <w:t>4</w:t>
+      </w:r>
+      <w:r>
+        <w:rPr>
+          <w:rFonts w:ascii="Times New Roman" w:hAnsi="Times New Roman" w:cs="Times New Roman"/>
+          <w:b/>
+          <w:sz w:val="28"/>
+          <w:szCs w:val="28"/>
+        </w:rPr>
+        <w:t>. Project Management Plan</w:t>
+      </w:r>
+    </w:p>
+    <w:p>
+      <w:pPr>
+        <w:pBdr>
+          <w:top w:val="nil"/>
+          <w:left w:val="nil"/>
+          <w:bottom w:val="nil"/>
+          <w:right w:val="nil"/>
+          <w:between w:val="nil"/>
+        </w:pBdr>
+        <w:ind w:firstLine="720"/>
+        <w:jc w:val="both"/>
+        <w:rPr>
+          <w:rFonts w:ascii="Times New Roman" w:eastAsia="Cambria" w:hAnsi="Times New Roman" w:cs="Times New Roman"/>
+          <w:b/>
+          <w:color w:val="000000"/>
+          <w:sz w:val="24"/>
+          <w:szCs w:val="24"/>
+        </w:rPr>
+      </w:pPr>
+      <w:r>
+        <w:rPr>
+          <w:rFonts w:ascii="Times New Roman" w:eastAsia="Cambria" w:hAnsi="Times New Roman" w:cs="Times New Roman"/>
+          <w:b/>
+          <w:color w:val="000000"/>
+          <w:sz w:val="24"/>
+          <w:szCs w:val="24"/>
+        </w:rPr>
+        <w:t>Summary:</w:t>
+      </w:r>
+    </w:p>
+    <w:p>
+      <w:pPr>
+        <w:numPr>
+          <w:ilvl w:val="0"/>
+          <w:numId w:val="21"/>
+        </w:numPr>
+        <w:pBdr>
+          <w:top w:val="nil"/>
+          <w:left w:val="nil"/>
+          <w:bottom w:val="nil"/>
+          <w:right w:val="nil"/>
+          <w:between w:val="nil"/>
+        </w:pBdr>
+        <w:spacing w:before="120" w:line="259" w:lineRule="auto"/>
+        <w:jc w:val="both"/>
+        <w:rPr>
+          <w:rFonts w:ascii="Times New Roman" w:eastAsia="Cambria" w:hAnsi="Times New Roman" w:cs="Times New Roman"/>
+          <w:color w:val="000000"/>
+          <w:sz w:val="24"/>
+          <w:szCs w:val="24"/>
+        </w:rPr>
+      </w:pPr>
+      <w:r>
+        <w:rPr>
+          <w:rFonts w:ascii="Times New Roman" w:eastAsia="Cambria" w:hAnsi="Times New Roman" w:cs="Times New Roman"/>
+          <w:color w:val="000000"/>
+          <w:sz w:val="24"/>
+          <w:szCs w:val="24"/>
+        </w:rPr>
+        <w:t>Naming Convention:</w:t>
+      </w:r>
+    </w:p>
+    <w:p>
+      <w:pPr>
+        <w:numPr>
+          <w:ilvl w:val="1"/>
+          <w:numId w:val="21"/>
+        </w:numPr>
+        <w:pBdr>
+          <w:top w:val="nil"/>
+          <w:left w:val="nil"/>
+          <w:bottom w:val="nil"/>
+          <w:right w:val="nil"/>
+          <w:between w:val="nil"/>
+        </w:pBdr>
+        <w:spacing w:before="120" w:line="259" w:lineRule="auto"/>
+        <w:jc w:val="both"/>
+        <w:rPr>
+          <w:rFonts w:ascii="Times New Roman" w:eastAsia="Cambria" w:hAnsi="Times New Roman" w:cs="Times New Roman"/>
+          <w:color w:val="000000"/>
+          <w:sz w:val="24"/>
+          <w:szCs w:val="24"/>
+        </w:rPr>
+      </w:pPr>
+      <w:r>
+        <w:rPr>
+          <w:rFonts w:ascii="Times New Roman" w:eastAsia="Cambria" w:hAnsi="Times New Roman" w:cs="Times New Roman"/>
+          <w:color w:val="000000"/>
+          <w:sz w:val="24"/>
+          <w:szCs w:val="24"/>
+        </w:rPr>
+        <w:t>Variable names should be short yet meaningful. The choice of a variable name should be designed to indicate to the casual observer the intent of its use.</w:t>
+      </w:r>
+    </w:p>
+    <w:p>
+      <w:pPr>
+        <w:numPr>
+          <w:ilvl w:val="1"/>
+          <w:numId w:val="21"/>
+        </w:numPr>
+        <w:pBdr>
+          <w:top w:val="nil"/>
+          <w:left w:val="nil"/>
+          <w:bottom w:val="nil"/>
+          <w:right w:val="nil"/>
+          <w:between w:val="nil"/>
+        </w:pBdr>
+        <w:spacing w:before="120" w:line="259" w:lineRule="auto"/>
+        <w:jc w:val="both"/>
+        <w:rPr>
+          <w:rFonts w:ascii="Times New Roman" w:eastAsia="Cambria" w:hAnsi="Times New Roman" w:cs="Times New Roman"/>
+          <w:color w:val="000000"/>
+          <w:sz w:val="24"/>
+          <w:szCs w:val="24"/>
+        </w:rPr>
+      </w:pPr>
+      <w:r>
+        <w:rPr>
+          <w:rFonts w:ascii="Times New Roman" w:eastAsia="Cambria" w:hAnsi="Times New Roman" w:cs="Times New Roman"/>
+          <w:color w:val="000000"/>
+          <w:sz w:val="24"/>
+          <w:szCs w:val="24"/>
+        </w:rPr>
+        <w:t>Methods should be verbs, in mixed case with the first letter lowercase, with the first letter of each internal word capitalized.</w:t>
+      </w:r>
+    </w:p>
+    <w:p>
+      <w:pPr>
+        <w:numPr>
+          <w:ilvl w:val="0"/>
+          <w:numId w:val="21"/>
+        </w:numPr>
+        <w:pBdr>
+          <w:top w:val="nil"/>
+          <w:left w:val="nil"/>
+          <w:bottom w:val="nil"/>
+          <w:right w:val="nil"/>
+          <w:between w:val="nil"/>
+        </w:pBdr>
+        <w:spacing w:before="120" w:line="259" w:lineRule="auto"/>
+        <w:jc w:val="both"/>
+        <w:rPr>
+          <w:rFonts w:ascii="Times New Roman" w:eastAsia="Cambria" w:hAnsi="Times New Roman" w:cs="Times New Roman"/>
+          <w:color w:val="000000"/>
+          <w:sz w:val="24"/>
+          <w:szCs w:val="24"/>
+        </w:rPr>
+      </w:pPr>
+      <w:r>
+        <w:rPr>
+          <w:rFonts w:ascii="Times New Roman" w:eastAsia="Cambria" w:hAnsi="Times New Roman" w:cs="Times New Roman"/>
+          <w:color w:val="000000"/>
+          <w:sz w:val="24"/>
+          <w:szCs w:val="24"/>
+        </w:rPr>
+        <w:t>Indentation:</w:t>
+      </w:r>
+    </w:p>
+    <w:p>
+      <w:pPr>
+        <w:numPr>
+          <w:ilvl w:val="1"/>
+          <w:numId w:val="21"/>
+        </w:numPr>
+        <w:pBdr>
+          <w:top w:val="nil"/>
+          <w:left w:val="nil"/>
+          <w:bottom w:val="nil"/>
+          <w:right w:val="nil"/>
+          <w:between w:val="nil"/>
+        </w:pBdr>
+        <w:spacing w:before="120" w:line="259" w:lineRule="auto"/>
+        <w:jc w:val="both"/>
+        <w:rPr>
+          <w:rFonts w:ascii="Times New Roman" w:eastAsia="Cambria" w:hAnsi="Times New Roman" w:cs="Times New Roman"/>
+          <w:color w:val="000000"/>
+          <w:sz w:val="24"/>
+          <w:szCs w:val="24"/>
+        </w:rPr>
+      </w:pPr>
+      <w:r>
+        <w:rPr>
+          <w:rFonts w:ascii="Times New Roman" w:eastAsia="Cambria" w:hAnsi="Times New Roman" w:cs="Times New Roman"/>
+          <w:color w:val="000000"/>
+          <w:sz w:val="24"/>
+          <w:szCs w:val="24"/>
+        </w:rPr>
+        <w:t>One declaration per line is recommended since it encourages commenting.</w:t>
+      </w:r>
+    </w:p>
+    <w:p>
+      <w:pPr>
+        <w:numPr>
+          <w:ilvl w:val="1"/>
+          <w:numId w:val="21"/>
+        </w:numPr>
+        <w:pBdr>
+          <w:top w:val="nil"/>
+          <w:left w:val="nil"/>
+          <w:bottom w:val="nil"/>
+          <w:right w:val="nil"/>
+          <w:between w:val="nil"/>
+        </w:pBdr>
+        <w:spacing w:before="120" w:line="259" w:lineRule="auto"/>
+        <w:jc w:val="both"/>
+        <w:rPr>
+          <w:rFonts w:ascii="Times New Roman" w:eastAsia="Cambria" w:hAnsi="Times New Roman" w:cs="Times New Roman"/>
+          <w:color w:val="000000"/>
+          <w:sz w:val="24"/>
+          <w:szCs w:val="24"/>
+        </w:rPr>
+      </w:pPr>
+      <w:r>
+        <w:rPr>
+          <w:rFonts w:ascii="Times New Roman" w:eastAsia="Cambria" w:hAnsi="Times New Roman" w:cs="Times New Roman"/>
+          <w:color w:val="000000"/>
+          <w:sz w:val="24"/>
+          <w:szCs w:val="24"/>
+        </w:rPr>
+        <w:t>In absolutely no case should variables and functions be declared on the same line.</w:t>
+      </w:r>
+    </w:p>
+    <w:p>
+      <w:pPr>
+        <w:numPr>
+          <w:ilvl w:val="1"/>
+          <w:numId w:val="21"/>
+        </w:numPr>
+        <w:pBdr>
+          <w:top w:val="nil"/>
+          <w:left w:val="nil"/>
+          <w:bottom w:val="nil"/>
+          <w:right w:val="nil"/>
+          <w:between w:val="nil"/>
+        </w:pBdr>
+        <w:spacing w:before="120" w:line="259" w:lineRule="auto"/>
+        <w:jc w:val="both"/>
+        <w:rPr>
+          <w:rFonts w:ascii="Times New Roman" w:eastAsia="Cambria" w:hAnsi="Times New Roman" w:cs="Times New Roman"/>
+          <w:color w:val="000000"/>
+          <w:sz w:val="24"/>
+          <w:szCs w:val="24"/>
+        </w:rPr>
+      </w:pPr>
+      <w:r>
+        <w:rPr>
+          <w:rFonts w:ascii="Times New Roman" w:eastAsia="Cambria" w:hAnsi="Times New Roman" w:cs="Times New Roman"/>
+          <w:color w:val="000000"/>
+          <w:sz w:val="24"/>
+          <w:szCs w:val="24"/>
+        </w:rPr>
+        <w:t>Do not put different types on the same line.</w:t>
+      </w:r>
+    </w:p>
+    <w:p>
+      <w:pPr>
+        <w:numPr>
+          <w:ilvl w:val="0"/>
+          <w:numId w:val="21"/>
+        </w:numPr>
+        <w:pBdr>
+          <w:top w:val="nil"/>
+          <w:left w:val="nil"/>
+          <w:bottom w:val="nil"/>
+          <w:right w:val="nil"/>
+          <w:between w:val="nil"/>
+        </w:pBdr>
+        <w:spacing w:before="120" w:line="259" w:lineRule="auto"/>
+        <w:jc w:val="both"/>
+        <w:rPr>
+          <w:rFonts w:ascii="Times New Roman" w:eastAsia="Cambria" w:hAnsi="Times New Roman" w:cs="Times New Roman"/>
+          <w:color w:val="000000"/>
+          <w:sz w:val="24"/>
+          <w:szCs w:val="24"/>
+        </w:rPr>
+      </w:pPr>
+      <w:r>
+        <w:rPr>
+          <w:rFonts w:ascii="Times New Roman" w:eastAsia="Cambria" w:hAnsi="Times New Roman" w:cs="Times New Roman"/>
+          <w:color w:val="000000"/>
+          <w:sz w:val="24"/>
+          <w:szCs w:val="24"/>
+        </w:rPr>
+        <w:t>Declarations Convention:</w:t>
+      </w:r>
+    </w:p>
+    <w:p>
+      <w:pPr>
+        <w:numPr>
+          <w:ilvl w:val="1"/>
+          <w:numId w:val="21"/>
+        </w:numPr>
+        <w:pBdr>
+          <w:top w:val="nil"/>
+          <w:left w:val="nil"/>
+          <w:bottom w:val="nil"/>
+          <w:right w:val="nil"/>
+          <w:between w:val="nil"/>
+        </w:pBdr>
+        <w:spacing w:before="120" w:line="259" w:lineRule="auto"/>
+        <w:jc w:val="both"/>
+        <w:rPr>
+          <w:rFonts w:ascii="Times New Roman" w:eastAsia="Cambria" w:hAnsi="Times New Roman" w:cs="Times New Roman"/>
+          <w:color w:val="000000"/>
+          <w:sz w:val="24"/>
+          <w:szCs w:val="24"/>
+        </w:rPr>
+      </w:pPr>
+      <w:r>
+        <w:rPr>
+          <w:rFonts w:ascii="Times New Roman" w:eastAsia="Cambria" w:hAnsi="Times New Roman" w:cs="Times New Roman"/>
+          <w:color w:val="000000"/>
+          <w:sz w:val="24"/>
+          <w:szCs w:val="24"/>
+        </w:rPr>
+        <w:lastRenderedPageBreak/>
+        <w:t>One declaration per line is recommended since it encourages commenting.</w:t>
+      </w:r>
+    </w:p>
+    <w:p>
+      <w:pPr>
+        <w:numPr>
+          <w:ilvl w:val="1"/>
+          <w:numId w:val="21"/>
+        </w:numPr>
+        <w:pBdr>
+          <w:top w:val="nil"/>
+          <w:left w:val="nil"/>
+          <w:bottom w:val="nil"/>
+          <w:right w:val="nil"/>
+          <w:between w:val="nil"/>
+        </w:pBdr>
+        <w:spacing w:before="120" w:line="259" w:lineRule="auto"/>
+        <w:jc w:val="both"/>
+        <w:rPr>
+          <w:rFonts w:ascii="Times New Roman" w:eastAsia="Cambria" w:hAnsi="Times New Roman" w:cs="Times New Roman"/>
+          <w:color w:val="000000"/>
+          <w:sz w:val="24"/>
+          <w:szCs w:val="24"/>
+        </w:rPr>
+      </w:pPr>
+      <w:r>
+        <w:rPr>
+          <w:rFonts w:ascii="Times New Roman" w:eastAsia="Cambria" w:hAnsi="Times New Roman" w:cs="Times New Roman"/>
+          <w:color w:val="000000"/>
+          <w:sz w:val="24"/>
+          <w:szCs w:val="24"/>
+        </w:rPr>
+        <w:t>Using Java Code Convention from:</w:t>
+      </w:r>
+      <w:bookmarkStart w:id="11" w:name="_GoBack"/>
+      <w:bookmarkEnd w:id="11"/>
+    </w:p>
+    <w:p>
+      <w:pPr>
+        <w:ind w:left="1249"/>
+        <w:jc w:val="both"/>
+        <w:rPr>
+          <w:rFonts w:ascii="Times New Roman" w:eastAsia="Cambria" w:hAnsi="Times New Roman" w:cs="Times New Roman"/>
+          <w:i/>
+          <w:color w:val="0000FF"/>
+          <w:sz w:val="24"/>
+          <w:szCs w:val="24"/>
+          <w:u w:val="single"/>
+        </w:rPr>
+      </w:pPr>
+      <w:hyperlink r:id="rId7">
+        <w:r>
+          <w:rPr>
+            <w:rFonts w:ascii="Times New Roman" w:eastAsia="Cambria" w:hAnsi="Times New Roman" w:cs="Times New Roman"/>
+            <w:i/>
+            <w:color w:val="0000FF"/>
+            <w:sz w:val="24"/>
+            <w:szCs w:val="24"/>
+            <w:u w:val="single"/>
+          </w:rPr>
+          <w:t>http://www.oracle.com/technetwork/java/codeconvtoc-136057.html</w:t>
+        </w:r>
+      </w:hyperlink>
     </w:p>
     <w:p>
       <w:pPr>
@@ -8163,6 +9051,119 @@
     </w:lvl>
   </w:abstractNum>
   <w:abstractNum w:abstractNumId="8" w15:restartNumberingAfterBreak="0">
+    <w:nsid w:val="2B7438E5"/>
+    <w:multiLevelType w:val="multilevel"/>
+    <w:tmpl w:val="B1C2F14E"/>
+    <w:lvl w:ilvl="0">
+      <w:start w:val="1"/>
+      <w:numFmt w:val="decimal"/>
+      <w:lvlText w:val="%1"/>
+      <w:lvlJc w:val="left"/>
+      <w:pPr>
+        <w:ind w:left="375" w:hanging="375"/>
+      </w:pPr>
+      <w:rPr>
+        <w:rFonts w:hint="default"/>
+      </w:rPr>
+    </w:lvl>
+    <w:lvl w:ilvl="1">
+      <w:start w:val="1"/>
+      <w:numFmt w:val="decimal"/>
+      <w:lvlText w:val="%1.%2"/>
+      <w:lvlJc w:val="left"/>
+      <w:pPr>
+        <w:ind w:left="735" w:hanging="375"/>
+      </w:pPr>
+      <w:rPr>
+        <w:rFonts w:hint="default"/>
+      </w:rPr>
+    </w:lvl>
+    <w:lvl w:ilvl="2">
+      <w:start w:val="1"/>
+      <w:numFmt w:val="decimal"/>
+      <w:lvlText w:val="%1.%2.%3"/>
+      <w:lvlJc w:val="left"/>
+      <w:pPr>
+        <w:ind w:left="1440" w:hanging="720"/>
+      </w:pPr>
+      <w:rPr>
+        <w:rFonts w:hint="default"/>
+      </w:rPr>
+    </w:lvl>
+    <w:lvl w:ilvl="3">
+      <w:start w:val="1"/>
+      <w:numFmt w:val="decimal"/>
+      <w:lvlText w:val="%1.%2.%3.%4"/>
+      <w:lvlJc w:val="left"/>
+      <w:pPr>
+        <w:ind w:left="2160" w:hanging="1080"/>
+      </w:pPr>
+      <w:rPr>
+        <w:rFonts w:hint="default"/>
+      </w:rPr>
+    </w:lvl>
+    <w:lvl w:ilvl="4">
+      <w:start w:val="1"/>
+      <w:numFmt w:val="decimal"/>
+      <w:lvlText w:val="%1.%2.%3.%4.%5"/>
+      <w:lvlJc w:val="left"/>
+      <w:pPr>
+        <w:ind w:left="2520" w:hanging="1080"/>
+      </w:pPr>
+      <w:rPr>
+        <w:rFonts w:hint="default"/>
+      </w:rPr>
+    </w:lvl>
+    <w:lvl w:ilvl="5">
+      <w:start w:val="1"/>
+      <w:numFmt w:val="decimal"/>
+      <w:lvlText w:val="%1.%2.%3.%4.%5.%6"/>
+      <w:lvlJc w:val="left"/>
+      <w:pPr>
+        <w:ind w:left="3240" w:hanging="1440"/>
+      </w:pPr>
+      <w:rPr>
+        <w:rFonts w:hint="default"/>
+      </w:rPr>
+    </w:lvl>
+    <w:lvl w:ilvl="6">
+      <w:start w:val="1"/>
+      <w:numFmt w:val="decimal"/>
+      <w:lvlText w:val="%1.%2.%3.%4.%5.%6.%7"/>
+      <w:lvlJc w:val="left"/>
+      <w:pPr>
+        <w:ind w:left="3600" w:hanging="1440"/>
+      </w:pPr>
+      <w:rPr>
+        <w:rFonts w:hint="default"/>
+      </w:rPr>
+    </w:lvl>
+    <w:lvl w:ilvl="7">
+      <w:start w:val="1"/>
+      <w:numFmt w:val="decimal"/>
+      <w:lvlText w:val="%1.%2.%3.%4.%5.%6.%7.%8"/>
+      <w:lvlJc w:val="left"/>
+      <w:pPr>
+        <w:ind w:left="4320" w:hanging="1800"/>
+      </w:pPr>
+      <w:rPr>
+        <w:rFonts w:hint="default"/>
+      </w:rPr>
+    </w:lvl>
+    <w:lvl w:ilvl="8">
+      <w:start w:val="1"/>
+      <w:numFmt w:val="decimal"/>
+      <w:lvlText w:val="%1.%2.%3.%4.%5.%6.%7.%8.%9"/>
+      <w:lvlJc w:val="left"/>
+      <w:pPr>
+        <w:ind w:left="5040" w:hanging="2160"/>
+      </w:pPr>
+      <w:rPr>
+        <w:rFonts w:hint="default"/>
+      </w:rPr>
+    </w:lvl>
+  </w:abstractNum>
+  <w:abstractNum w:abstractNumId="9" w15:restartNumberingAfterBreak="0">
     <w:nsid w:val="2B7F723A"/>
     <w:multiLevelType w:val="hybridMultilevel"/>
     <w:tmpl w:val="D0447904"/>
@@ -8275,7 +9276,7 @@
       </w:rPr>
     </w:lvl>
   </w:abstractNum>
-  <w:abstractNum w:abstractNumId="9" w15:restartNumberingAfterBreak="0">
+  <w:abstractNum w:abstractNumId="10" w15:restartNumberingAfterBreak="0">
     <w:nsid w:val="2FB1507C"/>
     <w:multiLevelType w:val="hybridMultilevel"/>
     <w:tmpl w:val="C212E044"/>
@@ -8387,7 +9388,7 @@
       </w:rPr>
     </w:lvl>
   </w:abstractNum>
-  <w:abstractNum w:abstractNumId="10" w15:restartNumberingAfterBreak="0">
+  <w:abstractNum w:abstractNumId="11" w15:restartNumberingAfterBreak="0">
     <w:nsid w:val="33737D20"/>
     <w:multiLevelType w:val="hybridMultilevel"/>
     <w:tmpl w:val="57EA0310"/>
@@ -8500,7 +9501,7 @@
       </w:rPr>
     </w:lvl>
   </w:abstractNum>
-  <w:abstractNum w:abstractNumId="11" w15:restartNumberingAfterBreak="0">
+  <w:abstractNum w:abstractNumId="12" w15:restartNumberingAfterBreak="0">
     <w:nsid w:val="33CB2627"/>
     <w:multiLevelType w:val="hybridMultilevel"/>
     <w:tmpl w:val="AEFEE822"/>
@@ -8613,7 +9614,233 @@
       </w:rPr>
     </w:lvl>
   </w:abstractNum>
-  <w:abstractNum w:abstractNumId="12" w15:restartNumberingAfterBreak="0">
+  <w:abstractNum w:abstractNumId="13" w15:restartNumberingAfterBreak="0">
+    <w:nsid w:val="34BB1F30"/>
+    <w:multiLevelType w:val="multilevel"/>
+    <w:tmpl w:val="57DE4446"/>
+    <w:lvl w:ilvl="0">
+      <w:start w:val="1"/>
+      <w:numFmt w:val="bullet"/>
+      <w:lvlText w:val="●"/>
+      <w:lvlJc w:val="left"/>
+      <w:pPr>
+        <w:ind w:left="1440" w:hanging="360"/>
+      </w:pPr>
+      <w:rPr>
+        <w:rFonts w:ascii="Noto Sans Symbols" w:eastAsia="Noto Sans Symbols" w:hAnsi="Noto Sans Symbols" w:cs="Noto Sans Symbols"/>
+      </w:rPr>
+    </w:lvl>
+    <w:lvl w:ilvl="1">
+      <w:start w:val="1"/>
+      <w:numFmt w:val="bullet"/>
+      <w:lvlText w:val="o"/>
+      <w:lvlJc w:val="left"/>
+      <w:pPr>
+        <w:ind w:left="2160" w:hanging="360"/>
+      </w:pPr>
+      <w:rPr>
+        <w:rFonts w:ascii="Courier New" w:eastAsia="Courier New" w:hAnsi="Courier New" w:cs="Courier New"/>
+      </w:rPr>
+    </w:lvl>
+    <w:lvl w:ilvl="2">
+      <w:start w:val="1"/>
+      <w:numFmt w:val="bullet"/>
+      <w:lvlText w:val="▪"/>
+      <w:lvlJc w:val="left"/>
+      <w:pPr>
+        <w:ind w:left="2880" w:hanging="360"/>
+      </w:pPr>
+      <w:rPr>
+        <w:rFonts w:ascii="Noto Sans Symbols" w:eastAsia="Noto Sans Symbols" w:hAnsi="Noto Sans Symbols" w:cs="Noto Sans Symbols"/>
+      </w:rPr>
+    </w:lvl>
+    <w:lvl w:ilvl="3">
+      <w:start w:val="1"/>
+      <w:numFmt w:val="bullet"/>
+      <w:lvlText w:val="●"/>
+      <w:lvlJc w:val="left"/>
+      <w:pPr>
+        <w:ind w:left="3600" w:hanging="360"/>
+      </w:pPr>
+      <w:rPr>
+        <w:rFonts w:ascii="Noto Sans Symbols" w:eastAsia="Noto Sans Symbols" w:hAnsi="Noto Sans Symbols" w:cs="Noto Sans Symbols"/>
+      </w:rPr>
+    </w:lvl>
+    <w:lvl w:ilvl="4">
+      <w:start w:val="1"/>
+      <w:numFmt w:val="bullet"/>
+      <w:lvlText w:val="o"/>
+      <w:lvlJc w:val="left"/>
+      <w:pPr>
+        <w:ind w:left="4320" w:hanging="360"/>
+      </w:pPr>
+      <w:rPr>
+        <w:rFonts w:ascii="Courier New" w:eastAsia="Courier New" w:hAnsi="Courier New" w:cs="Courier New"/>
+      </w:rPr>
+    </w:lvl>
+    <w:lvl w:ilvl="5">
+      <w:start w:val="1"/>
+      <w:numFmt w:val="bullet"/>
+      <w:lvlText w:val="▪"/>
+      <w:lvlJc w:val="left"/>
+      <w:pPr>
+        <w:ind w:left="5040" w:hanging="360"/>
+      </w:pPr>
+      <w:rPr>
+        <w:rFonts w:ascii="Noto Sans Symbols" w:eastAsia="Noto Sans Symbols" w:hAnsi="Noto Sans Symbols" w:cs="Noto Sans Symbols"/>
+      </w:rPr>
+    </w:lvl>
+    <w:lvl w:ilvl="6">
+      <w:start w:val="1"/>
+      <w:numFmt w:val="bullet"/>
+      <w:lvlText w:val="●"/>
+      <w:lvlJc w:val="left"/>
+      <w:pPr>
+        <w:ind w:left="5760" w:hanging="360"/>
+      </w:pPr>
+      <w:rPr>
+        <w:rFonts w:ascii="Noto Sans Symbols" w:eastAsia="Noto Sans Symbols" w:hAnsi="Noto Sans Symbols" w:cs="Noto Sans Symbols"/>
+      </w:rPr>
+    </w:lvl>
+    <w:lvl w:ilvl="7">
+      <w:start w:val="1"/>
+      <w:numFmt w:val="bullet"/>
+      <w:lvlText w:val="o"/>
+      <w:lvlJc w:val="left"/>
+      <w:pPr>
+        <w:ind w:left="6480" w:hanging="360"/>
+      </w:pPr>
+      <w:rPr>
+        <w:rFonts w:ascii="Courier New" w:eastAsia="Courier New" w:hAnsi="Courier New" w:cs="Courier New"/>
+      </w:rPr>
+    </w:lvl>
+    <w:lvl w:ilvl="8">
+      <w:start w:val="1"/>
+      <w:numFmt w:val="bullet"/>
+      <w:lvlText w:val="▪"/>
+      <w:lvlJc w:val="left"/>
+      <w:pPr>
+        <w:ind w:left="7200" w:hanging="360"/>
+      </w:pPr>
+      <w:rPr>
+        <w:rFonts w:ascii="Noto Sans Symbols" w:eastAsia="Noto Sans Symbols" w:hAnsi="Noto Sans Symbols" w:cs="Noto Sans Symbols"/>
+      </w:rPr>
+    </w:lvl>
+  </w:abstractNum>
+  <w:abstractNum w:abstractNumId="14" w15:restartNumberingAfterBreak="0">
+    <w:nsid w:val="376A16A3"/>
+    <w:multiLevelType w:val="hybridMultilevel"/>
+    <w:tmpl w:val="3FB45948"/>
+    <w:lvl w:ilvl="0" w:tplc="04090001">
+      <w:start w:val="1"/>
+      <w:numFmt w:val="bullet"/>
+      <w:lvlText w:val=""/>
+      <w:lvlJc w:val="left"/>
+      <w:pPr>
+        <w:ind w:left="1440" w:hanging="360"/>
+      </w:pPr>
+      <w:rPr>
+        <w:rFonts w:ascii="Symbol" w:hAnsi="Symbol" w:hint="default"/>
+      </w:rPr>
+    </w:lvl>
+    <w:lvl w:ilvl="1" w:tplc="04090003" w:tentative="1">
+      <w:start w:val="1"/>
+      <w:numFmt w:val="bullet"/>
+      <w:lvlText w:val="o"/>
+      <w:lvlJc w:val="left"/>
+      <w:pPr>
+        <w:ind w:left="2160" w:hanging="360"/>
+      </w:pPr>
+      <w:rPr>
+        <w:rFonts w:ascii="Courier New" w:hAnsi="Courier New" w:cs="Courier New" w:hint="default"/>
+      </w:rPr>
+    </w:lvl>
+    <w:lvl w:ilvl="2" w:tplc="04090005" w:tentative="1">
+      <w:start w:val="1"/>
+      <w:numFmt w:val="bullet"/>
+      <w:lvlText w:val=""/>
+      <w:lvlJc w:val="left"/>
+      <w:pPr>
+        <w:ind w:left="2880" w:hanging="360"/>
+      </w:pPr>
+      <w:rPr>
+        <w:rFonts w:ascii="Wingdings" w:hAnsi="Wingdings" w:hint="default"/>
+      </w:rPr>
+    </w:lvl>
+    <w:lvl w:ilvl="3" w:tplc="04090001" w:tentative="1">
+      <w:start w:val="1"/>
+      <w:numFmt w:val="bullet"/>
+      <w:lvlText w:val=""/>
+      <w:lvlJc w:val="left"/>
+      <w:pPr>
+        <w:ind w:left="3600" w:hanging="360"/>
+      </w:pPr>
+      <w:rPr>
+        <w:rFonts w:ascii="Symbol" w:hAnsi="Symbol" w:hint="default"/>
+      </w:rPr>
+    </w:lvl>
+    <w:lvl w:ilvl="4" w:tplc="04090003" w:tentative="1">
+      <w:start w:val="1"/>
+      <w:numFmt w:val="bullet"/>
+      <w:lvlText w:val="o"/>
+      <w:lvlJc w:val="left"/>
+      <w:pPr>
+        <w:ind w:left="4320" w:hanging="360"/>
+      </w:pPr>
+      <w:rPr>
+        <w:rFonts w:ascii="Courier New" w:hAnsi="Courier New" w:cs="Courier New" w:hint="default"/>
+      </w:rPr>
+    </w:lvl>
+    <w:lvl w:ilvl="5" w:tplc="04090005" w:tentative="1">
+      <w:start w:val="1"/>
+      <w:numFmt w:val="bullet"/>
+      <w:lvlText w:val=""/>
+      <w:lvlJc w:val="left"/>
+      <w:pPr>
+        <w:ind w:left="5040" w:hanging="360"/>
+      </w:pPr>
+      <w:rPr>
+        <w:rFonts w:ascii="Wingdings" w:hAnsi="Wingdings" w:hint="default"/>
+      </w:rPr>
+    </w:lvl>
+    <w:lvl w:ilvl="6" w:tplc="04090001" w:tentative="1">
+      <w:start w:val="1"/>
+      <w:numFmt w:val="bullet"/>
+      <w:lvlText w:val=""/>
+      <w:lvlJc w:val="left"/>
+      <w:pPr>
+        <w:ind w:left="5760" w:hanging="360"/>
+      </w:pPr>
+      <w:rPr>
+        <w:rFonts w:ascii="Symbol" w:hAnsi="Symbol" w:hint="default"/>
+      </w:rPr>
+    </w:lvl>
+    <w:lvl w:ilvl="7" w:tplc="04090003" w:tentative="1">
+      <w:start w:val="1"/>
+      <w:numFmt w:val="bullet"/>
+      <w:lvlText w:val="o"/>
+      <w:lvlJc w:val="left"/>
+      <w:pPr>
+        <w:ind w:left="6480" w:hanging="360"/>
+      </w:pPr>
+      <w:rPr>
+        <w:rFonts w:ascii="Courier New" w:hAnsi="Courier New" w:cs="Courier New" w:hint="default"/>
+      </w:rPr>
+    </w:lvl>
+    <w:lvl w:ilvl="8" w:tplc="04090005" w:tentative="1">
+      <w:start w:val="1"/>
+      <w:numFmt w:val="bullet"/>
+      <w:lvlText w:val=""/>
+      <w:lvlJc w:val="left"/>
+      <w:pPr>
+        <w:ind w:left="7200" w:hanging="360"/>
+      </w:pPr>
+      <w:rPr>
+        <w:rFonts w:ascii="Wingdings" w:hAnsi="Wingdings" w:hint="default"/>
+      </w:rPr>
+    </w:lvl>
+  </w:abstractNum>
+  <w:abstractNum w:abstractNumId="15" w15:restartNumberingAfterBreak="0">
     <w:nsid w:val="42B72A7D"/>
     <w:multiLevelType w:val="hybridMultilevel"/>
     <w:tmpl w:val="86FE4060"/>
@@ -8699,7 +9926,7 @@
       </w:pPr>
     </w:lvl>
   </w:abstractNum>
-  <w:abstractNum w:abstractNumId="13" w15:restartNumberingAfterBreak="0">
+  <w:abstractNum w:abstractNumId="16" w15:restartNumberingAfterBreak="0">
     <w:nsid w:val="4A514BF9"/>
     <w:multiLevelType w:val="multilevel"/>
     <w:tmpl w:val="C04CDF50"/>
@@ -8812,7 +10039,7 @@
       </w:rPr>
     </w:lvl>
   </w:abstractNum>
-  <w:abstractNum w:abstractNumId="14" w15:restartNumberingAfterBreak="0">
+  <w:abstractNum w:abstractNumId="17" w15:restartNumberingAfterBreak="0">
     <w:nsid w:val="74C046FC"/>
     <w:multiLevelType w:val="hybridMultilevel"/>
     <w:tmpl w:val="F4C490BE"/>
@@ -8924,7 +10151,7 @@
       </w:rPr>
     </w:lvl>
   </w:abstractNum>
-  <w:abstractNum w:abstractNumId="15" w15:restartNumberingAfterBreak="0">
+  <w:abstractNum w:abstractNumId="18" w15:restartNumberingAfterBreak="0">
     <w:nsid w:val="793A037E"/>
     <w:multiLevelType w:val="multilevel"/>
     <w:tmpl w:val="75E8CF1E"/>
@@ -9037,7 +10264,7 @@
       </w:rPr>
     </w:lvl>
   </w:abstractNum>
-  <w:abstractNum w:abstractNumId="16" w15:restartNumberingAfterBreak="0">
+  <w:abstractNum w:abstractNumId="19" w15:restartNumberingAfterBreak="0">
     <w:nsid w:val="7A990522"/>
     <w:multiLevelType w:val="hybridMultilevel"/>
     <w:tmpl w:val="20607C6A"/>
@@ -9150,10 +10377,10 @@
       </w:rPr>
     </w:lvl>
   </w:abstractNum>
-  <w:abstractNum w:abstractNumId="17" w15:restartNumberingAfterBreak="0">
+  <w:abstractNum w:abstractNumId="20" w15:restartNumberingAfterBreak="0">
     <w:nsid w:val="7AB846F1"/>
     <w:multiLevelType w:val="hybridMultilevel"/>
-    <w:tmpl w:val="DD5EECD0"/>
+    <w:tmpl w:val="E216F608"/>
     <w:lvl w:ilvl="0" w:tplc="04090001">
       <w:start w:val="1"/>
       <w:numFmt w:val="bullet"/>
@@ -9267,7 +10494,7 @@
     <w:abstractNumId w:val="7"/>
   </w:num>
   <w:num w:numId="2">
-    <w:abstractNumId w:val="17"/>
+    <w:abstractNumId w:val="20"/>
   </w:num>
   <w:num w:numId="3">
     <w:abstractNumId w:val="1"/>
@@ -9276,46 +10503,55 @@
     <w:abstractNumId w:val="2"/>
   </w:num>
   <w:num w:numId="5">
-    <w:abstractNumId w:val="15"/>
+    <w:abstractNumId w:val="18"/>
   </w:num>
   <w:num w:numId="6">
-    <w:abstractNumId w:val="16"/>
+    <w:abstractNumId w:val="19"/>
   </w:num>
   <w:num w:numId="7">
     <w:abstractNumId w:val="3"/>
   </w:num>
   <w:num w:numId="8">
-    <w:abstractNumId w:val="11"/>
+    <w:abstractNumId w:val="12"/>
   </w:num>
   <w:num w:numId="9">
     <w:abstractNumId w:val="5"/>
   </w:num>
   <w:num w:numId="10">
-    <w:abstractNumId w:val="10"/>
+    <w:abstractNumId w:val="11"/>
   </w:num>
   <w:num w:numId="11">
     <w:abstractNumId w:val="0"/>
   </w:num>
   <w:num w:numId="12">
-    <w:abstractNumId w:val="12"/>
+    <w:abstractNumId w:val="15"/>
   </w:num>
   <w:num w:numId="13">
-    <w:abstractNumId w:val="13"/>
+    <w:abstractNumId w:val="16"/>
   </w:num>
   <w:num w:numId="14">
-    <w:abstractNumId w:val="8"/>
+    <w:abstractNumId w:val="9"/>
   </w:num>
   <w:num w:numId="15">
     <w:abstractNumId w:val="4"/>
   </w:num>
   <w:num w:numId="16">
-    <w:abstractNumId w:val="14"/>
+    <w:abstractNumId w:val="17"/>
   </w:num>
   <w:num w:numId="17">
-    <w:abstractNumId w:val="9"/>
+    <w:abstractNumId w:val="10"/>
   </w:num>
   <w:num w:numId="18">
     <w:abstractNumId w:val="6"/>
+  </w:num>
+  <w:num w:numId="19">
+    <w:abstractNumId w:val="8"/>
+  </w:num>
+  <w:num w:numId="20">
+    <w:abstractNumId w:val="14"/>
+  </w:num>
+  <w:num w:numId="21">
+    <w:abstractNumId w:val="13"/>
   </w:num>
 </w:numbering>
 </file>
@@ -9743,7 +10979,6 @@
     <w:next w:val="Normal"/>
     <w:link w:val="Heading2Char"/>
     <w:uiPriority w:val="9"/>
-    <w:semiHidden/>
     <w:unhideWhenUsed/>
     <w:qFormat/>
     <w:rsid w:val="00E232CF"/>
@@ -9965,7 +11200,6 @@
     <w:basedOn w:val="DefaultParagraphFont"/>
     <w:link w:val="Heading2"/>
     <w:uiPriority w:val="9"/>
-    <w:semiHidden/>
     <w:rsid w:val="00E232CF"/>
     <w:rPr>
       <w:rFonts w:asciiTheme="majorHAnsi" w:eastAsiaTheme="majorEastAsia" w:hAnsiTheme="majorHAnsi" w:cstheme="majorBidi"/>
@@ -10684,7 +11918,7 @@
 </file>
 
 <file path=customXml/itemProps1.xml><?xml version="1.0" encoding="utf-8"?>
-<ds:datastoreItem xmlns:ds="http://schemas.openxmlformats.org/officeDocument/2006/customXml" ds:itemID="{A97DFB80-917B-4B60-80DA-9D9C6967EEC3}">
+<ds:datastoreItem xmlns:ds="http://schemas.openxmlformats.org/officeDocument/2006/customXml" ds:itemID="{69E2F4C0-82F6-4482-AB78-F0A11C1B78F5}">
   <ds:schemaRefs>
     <ds:schemaRef ds:uri="http://schemas.openxmlformats.org/officeDocument/2006/bibliography"/>
   </ds:schemaRefs>

</xml_diff>